<commit_message>
mise à jour avec le dernier cours du 28 avril
</commit_message>
<xml_diff>
--- a/lexique linux.docx
+++ b/lexique linux.docx
@@ -686,9 +686,15 @@
       </w:r>
     </w:p>
     <w:p>
+      <w:pPr>
+        <w:ind w:firstLine="567"/>
+      </w:pPr>
       <w:r>
         <w:t>reprend un chemin depuis la racine</w:t>
       </w:r>
+      <w:r>
+        <w:t xml:space="preserve"> /</w:t>
+      </w:r>
     </w:p>
     <w:p>
       <w:r>
@@ -696,11 +702,17 @@
       </w:r>
     </w:p>
     <w:p>
+      <w:pPr>
+        <w:ind w:firstLine="567"/>
+      </w:pPr>
       <w:r>
         <w:t>~ =&gt; répertoire utilisateur</w:t>
       </w:r>
     </w:p>
     <w:p>
+      <w:pPr>
+        <w:ind w:firstLine="567"/>
+      </w:pPr>
       <w:r>
         <w:t>.. =&gt; remonte d’un niveau dans l’arborescence</w:t>
       </w:r>
@@ -716,6 +728,9 @@
       </w:r>
     </w:p>
     <w:p>
+      <w:pPr>
+        <w:ind w:firstLine="567"/>
+      </w:pPr>
       <w:proofErr w:type="spellStart"/>
       <w:r>
         <w:t>ls</w:t>
@@ -726,6 +741,9 @@
       </w:r>
     </w:p>
     <w:p>
+      <w:pPr>
+        <w:ind w:firstLine="567"/>
+      </w:pPr>
       <w:proofErr w:type="spellStart"/>
       <w:r>
         <w:t>ls</w:t>
@@ -736,6 +754,9 @@
       </w:r>
     </w:p>
     <w:p>
+      <w:pPr>
+        <w:ind w:firstLine="567"/>
+      </w:pPr>
       <w:proofErr w:type="spellStart"/>
       <w:r>
         <w:t>ls</w:t>
@@ -746,6 +767,9 @@
       </w:r>
     </w:p>
     <w:p>
+      <w:pPr>
+        <w:ind w:firstLine="567"/>
+      </w:pPr>
       <w:proofErr w:type="spellStart"/>
       <w:r>
         <w:t>ls</w:t>
@@ -756,6 +780,9 @@
       </w:r>
     </w:p>
     <w:p>
+      <w:pPr>
+        <w:ind w:firstLine="567"/>
+      </w:pPr>
       <w:proofErr w:type="spellStart"/>
       <w:r>
         <w:t>ls</w:t>
@@ -782,6 +809,9 @@
       </w:r>
     </w:p>
     <w:p>
+      <w:pPr>
+        <w:ind w:firstLine="567"/>
+      </w:pPr>
       <w:proofErr w:type="spellStart"/>
       <w:r>
         <w:t>ls</w:t>
@@ -803,11 +833,17 @@
       </w:r>
     </w:p>
     <w:p>
+      <w:pPr>
+        <w:ind w:firstLine="567"/>
+      </w:pPr>
       <w:r>
         <w:t>cd /home/dpi/Bureau =&gt; nous envoie dans le bureau</w:t>
       </w:r>
     </w:p>
     <w:p>
+      <w:pPr>
+        <w:ind w:firstLine="567"/>
+      </w:pPr>
       <w:r>
         <w:t>cd - =&gt; nous envoie au dernier emplacement cité précédemment</w:t>
       </w:r>
@@ -824,6 +860,9 @@
       </w:r>
     </w:p>
     <w:p>
+      <w:pPr>
+        <w:ind w:left="1134" w:hanging="567"/>
+      </w:pPr>
       <w:proofErr w:type="spellStart"/>
       <w:r>
         <w:t>mkdir</w:t>
@@ -850,6 +889,9 @@
       </w:r>
     </w:p>
     <w:p>
+      <w:pPr>
+        <w:ind w:left="1134" w:hanging="567"/>
+      </w:pPr>
       <w:proofErr w:type="spellStart"/>
       <w:r>
         <w:t>mkdir</w:t>
@@ -868,6 +910,9 @@
       </w:r>
     </w:p>
     <w:p>
+      <w:pPr>
+        <w:ind w:left="1134" w:hanging="567"/>
+      </w:pPr>
       <w:proofErr w:type="spellStart"/>
       <w:r>
         <w:t>mkdir</w:t>
@@ -886,6 +931,9 @@
       </w:r>
     </w:p>
     <w:p>
+      <w:pPr>
+        <w:ind w:left="1134" w:hanging="567"/>
+      </w:pPr>
       <w:proofErr w:type="spellStart"/>
       <w:r>
         <w:t>mkdir</w:t>
@@ -922,6 +970,9 @@
       </w:r>
     </w:p>
     <w:p>
+      <w:pPr>
+        <w:ind w:firstLine="567"/>
+      </w:pPr>
       <w:proofErr w:type="spellStart"/>
       <w:r>
         <w:t>mkdir</w:t>
@@ -951,6 +1002,9 @@
       </w:r>
     </w:p>
     <w:p>
+      <w:pPr>
+        <w:ind w:firstLine="567"/>
+      </w:pPr>
       <w:proofErr w:type="spellStart"/>
       <w:r>
         <w:t>rmdir</w:t>
@@ -961,6 +1015,9 @@
       </w:r>
     </w:p>
     <w:p>
+      <w:pPr>
+        <w:ind w:firstLine="567"/>
+      </w:pPr>
       <w:proofErr w:type="spellStart"/>
       <w:r>
         <w:t>rmdir</w:t>
@@ -982,15 +1039,759 @@
       </w:r>
     </w:p>
     <w:p>
+      <w:pPr>
+        <w:ind w:left="1134" w:hanging="567"/>
+      </w:pPr>
       <w:proofErr w:type="spellStart"/>
       <w:r>
         <w:t>touch</w:t>
       </w:r>
       <w:proofErr w:type="spellEnd"/>
       <w:r>
+        <w:t xml:space="preserve"> maison/</w:t>
+      </w:r>
+      <w:proofErr w:type="spellStart"/>
+      <w:r>
+        <w:t>rezdechaussee</w:t>
+      </w:r>
+      <w:proofErr w:type="spellEnd"/>
+      <w:r>
+        <w:t>/cuisine/frigo/bière =&gt; va créer le fichier bière (à condition que l’arborescence de dossier existe =&gt; ne va donc pas créer ni l’arborescence ni le fichier)</w:t>
+      </w:r>
+    </w:p>
+    <w:p/>
+    <w:p>
+      <w:r>
+        <w:t>file maison/</w:t>
+      </w:r>
+      <w:proofErr w:type="spellStart"/>
+      <w:r>
+        <w:t>rezdechaussee</w:t>
+      </w:r>
+      <w:proofErr w:type="spellEnd"/>
+      <w:r>
+        <w:t>/cuisine/frigo/bière =&gt; va spécifier le type du fichier bière</w:t>
+      </w:r>
+    </w:p>
+    <w:p/>
+    <w:p>
+      <w:proofErr w:type="spellStart"/>
+      <w:r>
+        <w:t>pwd</w:t>
+      </w:r>
+      <w:proofErr w:type="spellEnd"/>
+      <w:r>
+        <w:t xml:space="preserve"> =&gt; va afficher le chemin absolu d’où l’on est</w:t>
+      </w:r>
+    </w:p>
+    <w:p/>
+    <w:p>
+      <w:proofErr w:type="spellStart"/>
+      <w:r>
+        <w:t>head</w:t>
+      </w:r>
+      <w:proofErr w:type="spellEnd"/>
+      <w:r>
+        <w:t xml:space="preserve"> maison/</w:t>
+      </w:r>
+      <w:proofErr w:type="spellStart"/>
+      <w:r>
+        <w:t>rezdechaussee</w:t>
+      </w:r>
+      <w:proofErr w:type="spellEnd"/>
+      <w:r>
+        <w:t>/cuisine/frigo/bière =&gt; va afficher les 10 première ligne du fichier</w:t>
+      </w:r>
+    </w:p>
+    <w:p>
+      <w:proofErr w:type="spellStart"/>
+      <w:r>
+        <w:t>head</w:t>
+      </w:r>
+      <w:proofErr w:type="spellEnd"/>
+      <w:r>
+        <w:t xml:space="preserve"> -n2 maison/</w:t>
+      </w:r>
+      <w:proofErr w:type="spellStart"/>
+      <w:r>
+        <w:t>rezdechaussee</w:t>
+      </w:r>
+      <w:proofErr w:type="spellEnd"/>
+      <w:r>
+        <w:t>/cuisine/frigo/bière =&gt; va afficher les 2 première ligne du fichier</w:t>
+      </w:r>
+    </w:p>
+    <w:p>
+      <w:proofErr w:type="spellStart"/>
+      <w:r>
+        <w:t>head</w:t>
+      </w:r>
+      <w:proofErr w:type="spellEnd"/>
+      <w:r>
+        <w:t xml:space="preserve"> -c20 maison/</w:t>
+      </w:r>
+      <w:proofErr w:type="spellStart"/>
+      <w:r>
+        <w:t>rezdechaussee</w:t>
+      </w:r>
+      <w:proofErr w:type="spellEnd"/>
+      <w:r>
+        <w:t>/cuisine/frigo/bière =&gt; va afficher les 20 premiers caractères du fichier</w:t>
+      </w:r>
+    </w:p>
+    <w:p>
+      <w:proofErr w:type="spellStart"/>
+      <w:r>
+        <w:t>tail</w:t>
+      </w:r>
+      <w:proofErr w:type="spellEnd"/>
+      <w:r>
+        <w:t xml:space="preserve"> maison/</w:t>
+      </w:r>
+      <w:proofErr w:type="spellStart"/>
+      <w:r>
+        <w:t>rezdechaussee</w:t>
+      </w:r>
+      <w:proofErr w:type="spellEnd"/>
+      <w:r>
+        <w:t>/cuisine/frigo/bière =&gt; va afficher les 10 dernière ligne</w:t>
+      </w:r>
+    </w:p>
+    <w:p>
+      <w:proofErr w:type="spellStart"/>
+      <w:r>
+        <w:t>tail</w:t>
+      </w:r>
+      <w:proofErr w:type="spellEnd"/>
+      <w:r>
+        <w:t xml:space="preserve"> -n2 maison/</w:t>
+      </w:r>
+      <w:proofErr w:type="spellStart"/>
+      <w:r>
+        <w:t>rezdechaussee</w:t>
+      </w:r>
+      <w:proofErr w:type="spellEnd"/>
+      <w:r>
+        <w:t>/cuisine/frigo/bière =&gt; va afficher les 2 dernière ligne du fichier</w:t>
+      </w:r>
+    </w:p>
+    <w:p>
+      <w:proofErr w:type="spellStart"/>
+      <w:r>
+        <w:t>tail</w:t>
+      </w:r>
+      <w:proofErr w:type="spellEnd"/>
+      <w:r>
+        <w:t xml:space="preserve"> -c20 maison/</w:t>
+      </w:r>
+      <w:proofErr w:type="spellStart"/>
+      <w:r>
+        <w:t>rezdechaussee</w:t>
+      </w:r>
+      <w:proofErr w:type="spellEnd"/>
+      <w:r>
+        <w:t>/cuisine/frigo/bière =&gt;</w:t>
+      </w:r>
+      <w:r>
         <w:t xml:space="preserve"> </w:t>
       </w:r>
       <w:r>
+        <w:t>va afficher les 20 derniers caractères du fichier</w:t>
+      </w:r>
+    </w:p>
+    <w:p/>
+    <w:p>
+      <w:proofErr w:type="spellStart"/>
+      <w:r>
+        <w:t>rm</w:t>
+      </w:r>
+      <w:proofErr w:type="spellEnd"/>
+      <w:r>
+        <w:t xml:space="preserve"> maison/</w:t>
+      </w:r>
+      <w:proofErr w:type="spellStart"/>
+      <w:r>
+        <w:t>rezdechaussee</w:t>
+      </w:r>
+      <w:proofErr w:type="spellEnd"/>
+      <w:r>
+        <w:t xml:space="preserve">/cuisine/frigo/bière =&gt; va </w:t>
+      </w:r>
+      <w:r>
+        <w:t>supprimer le fichier bière</w:t>
+      </w:r>
+    </w:p>
+    <w:p>
+      <w:pPr>
+        <w:ind w:firstLine="567"/>
+      </w:pPr>
+      <w:proofErr w:type="spellStart"/>
+      <w:r>
+        <w:t>rm</w:t>
+      </w:r>
+      <w:proofErr w:type="spellEnd"/>
+      <w:r>
+        <w:t xml:space="preserve"> -d =&gt; suppression des fichiers et dossiers vide</w:t>
+      </w:r>
+    </w:p>
+    <w:p>
+      <w:pPr>
+        <w:ind w:firstLine="567"/>
+      </w:pPr>
+      <w:proofErr w:type="spellStart"/>
+      <w:r>
+        <w:t>rm</w:t>
+      </w:r>
+      <w:proofErr w:type="spellEnd"/>
+      <w:r>
+        <w:t xml:space="preserve"> -</w:t>
+      </w:r>
+      <w:proofErr w:type="spellStart"/>
+      <w:r>
+        <w:t>dr</w:t>
+      </w:r>
+      <w:proofErr w:type="spellEnd"/>
+      <w:r>
+        <w:t xml:space="preserve"> =&gt; suppression des fichiers et dossiers vide en mode récursif</w:t>
+      </w:r>
+    </w:p>
+    <w:p/>
+    <w:p>
+      <w:proofErr w:type="spellStart"/>
+      <w:r>
+        <w:t>df</w:t>
+      </w:r>
+      <w:proofErr w:type="spellEnd"/>
+      <w:r>
+        <w:t xml:space="preserve"> =&gt; </w:t>
+      </w:r>
+      <w:proofErr w:type="spellStart"/>
+      <w:r>
+        <w:t>disk</w:t>
+      </w:r>
+      <w:proofErr w:type="spellEnd"/>
+      <w:r>
+        <w:t xml:space="preserve"> free =&gt; donne l’espace disque libre sur le disque dur</w:t>
+      </w:r>
+    </w:p>
+    <w:p>
+      <w:proofErr w:type="spellStart"/>
+      <w:r>
+        <w:t>df</w:t>
+      </w:r>
+      <w:proofErr w:type="spellEnd"/>
+      <w:r>
+        <w:t xml:space="preserve"> -h =&gt; rend les info plus lisible</w:t>
+      </w:r>
+    </w:p>
+    <w:p/>
+    <w:p>
+      <w:r>
+        <w:t>du : estime l’espace utilisé</w:t>
+      </w:r>
+    </w:p>
+    <w:p/>
+    <w:p>
+      <w:r>
+        <w:sym w:font="Wingdings" w:char="F0E8"/>
+      </w:r>
+      <w:r>
+        <w:t xml:space="preserve">en </w:t>
+      </w:r>
+      <w:proofErr w:type="spellStart"/>
+      <w:r>
+        <w:t>bash</w:t>
+      </w:r>
+      <w:proofErr w:type="spellEnd"/>
+      <w:r>
+        <w:t xml:space="preserve"> et en </w:t>
+      </w:r>
+      <w:proofErr w:type="spellStart"/>
+      <w:r>
+        <w:t>fish</w:t>
+      </w:r>
+      <w:proofErr w:type="spellEnd"/>
+    </w:p>
+    <w:p>
+      <w:pPr>
+        <w:ind w:left="1134" w:hanging="567"/>
+      </w:pPr>
+      <w:r>
+        <w:t>alias =&gt; montre la liste des alias existant</w:t>
+      </w:r>
+    </w:p>
+    <w:p>
+      <w:pPr>
+        <w:ind w:left="1134" w:hanging="567"/>
+      </w:pPr>
+      <w:r>
+        <w:t>alias</w:t>
+      </w:r>
+      <w:r>
+        <w:t xml:space="preserve"> </w:t>
+      </w:r>
+      <w:proofErr w:type="spellStart"/>
+      <w:r>
+        <w:t>miseajour</w:t>
+      </w:r>
+      <w:proofErr w:type="spellEnd"/>
+      <w:r>
+        <w:t>=’</w:t>
+      </w:r>
+      <w:proofErr w:type="spellStart"/>
+      <w:r>
+        <w:t>sudo</w:t>
+      </w:r>
+      <w:proofErr w:type="spellEnd"/>
+      <w:r>
+        <w:t xml:space="preserve"> </w:t>
+      </w:r>
+      <w:proofErr w:type="spellStart"/>
+      <w:r>
+        <w:t>pacman</w:t>
+      </w:r>
+      <w:proofErr w:type="spellEnd"/>
+      <w:r>
+        <w:t xml:space="preserve"> -</w:t>
+      </w:r>
+      <w:proofErr w:type="spellStart"/>
+      <w:r>
+        <w:t>Syyu</w:t>
+      </w:r>
+      <w:proofErr w:type="spellEnd"/>
+      <w:r>
+        <w:t xml:space="preserve">’ =&gt; va créer un alias (uniquement durant le temps que le terminal est ouvert) dont la commande est </w:t>
+      </w:r>
+      <w:proofErr w:type="spellStart"/>
+      <w:r>
+        <w:t>miseajour</w:t>
+      </w:r>
+      <w:proofErr w:type="spellEnd"/>
+      <w:r>
+        <w:t xml:space="preserve"> et qui va réaliser la commande complète : </w:t>
+      </w:r>
+      <w:proofErr w:type="spellStart"/>
+      <w:r>
+        <w:t>sudo</w:t>
+      </w:r>
+      <w:proofErr w:type="spellEnd"/>
+      <w:r>
+        <w:t xml:space="preserve"> </w:t>
+      </w:r>
+      <w:proofErr w:type="spellStart"/>
+      <w:r>
+        <w:t>pacman</w:t>
+      </w:r>
+      <w:proofErr w:type="spellEnd"/>
+      <w:r>
+        <w:t xml:space="preserve"> -</w:t>
+      </w:r>
+      <w:proofErr w:type="spellStart"/>
+      <w:r>
+        <w:t>Syyu</w:t>
+      </w:r>
+      <w:proofErr w:type="spellEnd"/>
+    </w:p>
+    <w:p>
+      <w:r>
+        <w:sym w:font="Wingdings" w:char="F0E8"/>
+      </w:r>
+      <w:r>
+        <w:t xml:space="preserve">en </w:t>
+      </w:r>
+      <w:proofErr w:type="spellStart"/>
+      <w:r>
+        <w:t>fish</w:t>
+      </w:r>
+      <w:proofErr w:type="spellEnd"/>
+    </w:p>
+    <w:p>
+      <w:pPr>
+        <w:ind w:left="567" w:hanging="567"/>
+      </w:pPr>
+      <w:proofErr w:type="spellStart"/>
+      <w:r>
+        <w:t>fish_config</w:t>
+      </w:r>
+      <w:proofErr w:type="spellEnd"/>
+      <w:r>
+        <w:t xml:space="preserve"> =&gt; lance un configurateur pour </w:t>
+      </w:r>
+      <w:proofErr w:type="spellStart"/>
+      <w:r>
+        <w:t>fish</w:t>
+      </w:r>
+      <w:proofErr w:type="spellEnd"/>
+      <w:r>
+        <w:t xml:space="preserve">. Si on sélectionne l’onglet </w:t>
+      </w:r>
+      <w:proofErr w:type="spellStart"/>
+      <w:r>
+        <w:t>abbréviation</w:t>
+      </w:r>
+      <w:proofErr w:type="spellEnd"/>
+      <w:r>
+        <w:t>, il y a la possibilité d’enregistrer (durablement) nos alias</w:t>
+      </w:r>
+    </w:p>
+    <w:p/>
+    <w:p>
+      <w:r>
+        <w:t>top =&gt; gestionnaire de tâche</w:t>
+      </w:r>
+    </w:p>
+    <w:p>
+      <w:proofErr w:type="spellStart"/>
+      <w:r>
+        <w:t>htop</w:t>
+      </w:r>
+      <w:proofErr w:type="spellEnd"/>
+      <w:r>
+        <w:t xml:space="preserve"> =&gt; gestionnaire de tâche</w:t>
+      </w:r>
+    </w:p>
+    <w:p>
+      <w:r>
+        <w:t>gnome-system-monitor =&gt; gestionnaire de tâche (</w:t>
+      </w:r>
+      <w:proofErr w:type="spellStart"/>
+      <w:r>
+        <w:t>app</w:t>
+      </w:r>
+      <w:proofErr w:type="spellEnd"/>
+      <w:r>
+        <w:t>) issu de Gnome (nécessite donc d’avoir installé Gnome</w:t>
+      </w:r>
+    </w:p>
+    <w:p/>
+    <w:p>
+      <w:r>
+        <w:t>type =&gt; va montrer si la commande est interne/externe</w:t>
+      </w:r>
+    </w:p>
+    <w:p>
+      <w:r>
+        <w:t xml:space="preserve">type </w:t>
+      </w:r>
+      <w:proofErr w:type="spellStart"/>
+      <w:r>
+        <w:t>sudo</w:t>
+      </w:r>
+      <w:proofErr w:type="spellEnd"/>
+      <w:r>
+        <w:t xml:space="preserve"> =&gt; montre /</w:t>
+      </w:r>
+      <w:proofErr w:type="spellStart"/>
+      <w:r>
+        <w:t>usr</w:t>
+      </w:r>
+      <w:proofErr w:type="spellEnd"/>
+      <w:r>
+        <w:t>/bin/</w:t>
+      </w:r>
+      <w:proofErr w:type="spellStart"/>
+      <w:r>
+        <w:t>sudo</w:t>
+      </w:r>
+      <w:proofErr w:type="spellEnd"/>
+      <w:r>
+        <w:t xml:space="preserve"> =&gt; c’est donc une commande externe (externe au terminal)</w:t>
+      </w:r>
+    </w:p>
+    <w:p>
+      <w:r>
+        <w:t xml:space="preserve">type </w:t>
+      </w:r>
+      <w:proofErr w:type="spellStart"/>
+      <w:r>
+        <w:t>ls</w:t>
+      </w:r>
+      <w:proofErr w:type="spellEnd"/>
+      <w:r>
+        <w:t xml:space="preserve"> =&gt; montre ‘</w:t>
+      </w:r>
+      <w:proofErr w:type="spellStart"/>
+      <w:r>
+        <w:t>ls</w:t>
+      </w:r>
+      <w:proofErr w:type="spellEnd"/>
+      <w:r>
+        <w:t xml:space="preserve"> </w:t>
+      </w:r>
+      <w:proofErr w:type="spellStart"/>
+      <w:r>
+        <w:t>is</w:t>
+      </w:r>
+      <w:proofErr w:type="spellEnd"/>
+      <w:r>
+        <w:t xml:space="preserve"> a </w:t>
+      </w:r>
+      <w:proofErr w:type="spellStart"/>
+      <w:r>
+        <w:t>function</w:t>
+      </w:r>
+      <w:proofErr w:type="spellEnd"/>
+      <w:r>
+        <w:t xml:space="preserve"> </w:t>
+      </w:r>
+      <w:proofErr w:type="spellStart"/>
+      <w:r>
+        <w:t>with</w:t>
+      </w:r>
+      <w:proofErr w:type="spellEnd"/>
+      <w:r>
+        <w:t xml:space="preserve"> </w:t>
+      </w:r>
+      <w:proofErr w:type="spellStart"/>
+      <w:r>
+        <w:t>definition</w:t>
+      </w:r>
+      <w:proofErr w:type="spellEnd"/>
+      <w:r>
+        <w:t>’ =&gt; c’est donc un commande interne (au</w:t>
+      </w:r>
+      <w:r>
+        <w:t xml:space="preserve"> terminal)</w:t>
+      </w:r>
+    </w:p>
+    <w:p>
+      <w:proofErr w:type="spellStart"/>
+      <w:r>
+        <w:t>whereis</w:t>
+      </w:r>
+      <w:proofErr w:type="spellEnd"/>
+      <w:r>
+        <w:t xml:space="preserve"> =&gt; montre le chemin d’accès à la commande et au manuel de la commande</w:t>
+      </w:r>
+    </w:p>
+    <w:p/>
+    <w:p>
+      <w:proofErr w:type="spellStart"/>
+      <w:r>
+        <w:t>ls</w:t>
+      </w:r>
+      <w:proofErr w:type="spellEnd"/>
+      <w:r>
+        <w:t xml:space="preserve"> -a &gt; bureau/</w:t>
+      </w:r>
+      <w:proofErr w:type="spellStart"/>
+      <w:r>
+        <w:t>resultat</w:t>
+      </w:r>
+      <w:proofErr w:type="spellEnd"/>
+      <w:r>
+        <w:t xml:space="preserve"> =&gt; enregistre le </w:t>
+      </w:r>
+      <w:proofErr w:type="spellStart"/>
+      <w:r>
+        <w:t>resultat</w:t>
+      </w:r>
+      <w:proofErr w:type="spellEnd"/>
+      <w:r>
+        <w:t xml:space="preserve"> </w:t>
+      </w:r>
+      <w:proofErr w:type="spellStart"/>
+      <w:r>
+        <w:t>ls</w:t>
+      </w:r>
+      <w:proofErr w:type="spellEnd"/>
+      <w:r>
+        <w:t xml:space="preserve"> -a dans le fichier ‘</w:t>
+      </w:r>
+      <w:proofErr w:type="spellStart"/>
+      <w:r>
+        <w:t>resultat</w:t>
+      </w:r>
+      <w:proofErr w:type="spellEnd"/>
+      <w:r>
+        <w:t>’</w:t>
+      </w:r>
+    </w:p>
+    <w:p>
+      <w:pPr>
+        <w:ind w:firstLine="567"/>
+      </w:pPr>
+      <w:r>
+        <w:t>&gt; va créer le fichier ou l’écrase s’il existait déjà</w:t>
+      </w:r>
+    </w:p>
+    <w:p>
+      <w:pPr>
+        <w:ind w:firstLine="567"/>
+      </w:pPr>
+      <w:r>
+        <w:t>&gt;&gt; va créer le fichier ou ajoute du contenu s’il existait déjà</w:t>
+      </w:r>
+    </w:p>
+    <w:p>
+      <w:r>
+        <w:t xml:space="preserve">sort &lt; </w:t>
+      </w:r>
+      <w:proofErr w:type="spellStart"/>
+      <w:r>
+        <w:t>ls</w:t>
+      </w:r>
+      <w:proofErr w:type="spellEnd"/>
+      <w:r>
+        <w:t xml:space="preserve"> -a =&gt; trie le contenu du </w:t>
+      </w:r>
+      <w:proofErr w:type="spellStart"/>
+      <w:r>
+        <w:t>ls</w:t>
+      </w:r>
+      <w:proofErr w:type="spellEnd"/>
+      <w:r>
+        <w:t xml:space="preserve"> -a et l’affiche</w:t>
+      </w:r>
+    </w:p>
+    <w:p>
+      <w:pPr>
+        <w:ind w:left="567" w:hanging="567"/>
+      </w:pPr>
+      <w:r>
+        <w:t>sort &lt; bureau/</w:t>
+      </w:r>
+      <w:proofErr w:type="spellStart"/>
+      <w:r>
+        <w:t>resultat</w:t>
+      </w:r>
+      <w:proofErr w:type="spellEnd"/>
+      <w:r>
+        <w:t xml:space="preserve"> &gt; bureau/</w:t>
+      </w:r>
+      <w:proofErr w:type="spellStart"/>
+      <w:r>
+        <w:t>sorted</w:t>
+      </w:r>
+      <w:proofErr w:type="spellEnd"/>
+      <w:r>
+        <w:t xml:space="preserve"> =&gt; on prend le fichier ‘</w:t>
+      </w:r>
+      <w:proofErr w:type="spellStart"/>
+      <w:r>
+        <w:t>resultat</w:t>
+      </w:r>
+      <w:proofErr w:type="spellEnd"/>
+      <w:r>
+        <w:t>’ on trie son contenu et on l’enregistre dans le fichier ‘</w:t>
+      </w:r>
+      <w:proofErr w:type="spellStart"/>
+      <w:r>
+        <w:t>sorted</w:t>
+      </w:r>
+      <w:proofErr w:type="spellEnd"/>
+      <w:r>
+        <w:t>’</w:t>
+      </w:r>
+    </w:p>
+    <w:p>
+      <w:pPr>
+        <w:ind w:left="567" w:hanging="567"/>
+      </w:pPr>
+      <w:r>
+        <w:t>cat bureau/</w:t>
+      </w:r>
+      <w:proofErr w:type="spellStart"/>
+      <w:r>
+        <w:t>resultat</w:t>
+      </w:r>
+      <w:proofErr w:type="spellEnd"/>
+      <w:r>
+        <w:t xml:space="preserve"> 2&gt; error.log =&gt; </w:t>
+      </w:r>
+      <w:r>
+        <w:t>va effectuer la commande cat et s’il y a une erreur, va l’enregistrer dans error.log</w:t>
+      </w:r>
+    </w:p>
+    <w:p/>
+    <w:p>
+      <w:pPr>
+        <w:ind w:left="567" w:hanging="567"/>
+      </w:pPr>
+      <w:proofErr w:type="spellStart"/>
+      <w:r>
+        <w:t>mkdir</w:t>
+      </w:r>
+      <w:proofErr w:type="spellEnd"/>
+      <w:r>
+        <w:t xml:space="preserve"> /document/brol &amp;&amp; </w:t>
+      </w:r>
+      <w:proofErr w:type="spellStart"/>
+      <w:r>
+        <w:t>touch</w:t>
+      </w:r>
+      <w:proofErr w:type="spellEnd"/>
+      <w:r>
+        <w:t xml:space="preserve"> /document/brol/toto =&gt; si la commande </w:t>
+      </w:r>
+      <w:proofErr w:type="spellStart"/>
+      <w:r>
+        <w:t>mkdir</w:t>
+      </w:r>
+      <w:proofErr w:type="spellEnd"/>
+      <w:r>
+        <w:t xml:space="preserve"> fonctionne (pas d’erreur) alors il effectue la commande suivante (</w:t>
+      </w:r>
+      <w:proofErr w:type="spellStart"/>
+      <w:r>
+        <w:t>touch</w:t>
+      </w:r>
+      <w:proofErr w:type="spellEnd"/>
+      <w:r>
+        <w:t>)</w:t>
+      </w:r>
+    </w:p>
+    <w:p>
+      <w:pPr>
+        <w:ind w:left="567" w:hanging="567"/>
+      </w:pPr>
+      <w:proofErr w:type="spellStart"/>
+      <w:r>
+        <w:t>mkdir</w:t>
+      </w:r>
+      <w:proofErr w:type="spellEnd"/>
+      <w:r>
+        <w:t xml:space="preserve"> /document/brol || </w:t>
+      </w:r>
+      <w:proofErr w:type="spellStart"/>
+      <w:r>
+        <w:t>echo</w:t>
+      </w:r>
+      <w:proofErr w:type="spellEnd"/>
+      <w:r>
+        <w:t xml:space="preserve"> ‘salut’ =&gt; si la commande </w:t>
+      </w:r>
+      <w:proofErr w:type="spellStart"/>
+      <w:r>
+        <w:t>mkdir</w:t>
+      </w:r>
+      <w:proofErr w:type="spellEnd"/>
+      <w:r>
+        <w:t xml:space="preserve"> ne fonctionne pas alors il va effectuer la commande suivante (</w:t>
+      </w:r>
+      <w:proofErr w:type="spellStart"/>
+      <w:r>
+        <w:t>echo</w:t>
+      </w:r>
+      <w:proofErr w:type="spellEnd"/>
+      <w:r>
+        <w:t>)</w:t>
+      </w:r>
+    </w:p>
+    <w:p/>
+    <w:p>
+      <w:r>
+        <w:t>mv =&gt; déplacer le fichier (et renommer si nécessaire)</w:t>
+      </w:r>
+    </w:p>
+    <w:p>
+      <w:pPr>
+        <w:ind w:left="1134" w:hanging="567"/>
+      </w:pPr>
+      <w:r>
+        <w:t xml:space="preserve">mv </w:t>
+      </w:r>
+      <w:r>
         <w:t>maison/</w:t>
       </w:r>
       <w:proofErr w:type="spellStart"/>
@@ -999,16 +1800,97 @@
       </w:r>
       <w:proofErr w:type="spellEnd"/>
       <w:r>
-        <w:t>/cuisine/frigo</w:t>
-      </w:r>
-      <w:r>
-        <w:t>/bière =&gt; va créer le fichier bière (à condition que l’arborescence de dossier existe =&gt; ne va donc pas créer ni l’arborescence ni le fichier)</w:t>
+        <w:t>/cuisine/frigo/bière</w:t>
+      </w:r>
+      <w:r>
+        <w:t xml:space="preserve"> maison/</w:t>
+      </w:r>
+      <w:proofErr w:type="spellStart"/>
+      <w:r>
+        <w:t>rezdechausse</w:t>
+      </w:r>
+      <w:proofErr w:type="spellEnd"/>
+      <w:r>
+        <w:t xml:space="preserve">/cuisine/table =&gt; va bouger </w:t>
+      </w:r>
+      <w:proofErr w:type="spellStart"/>
+      <w:r>
+        <w:t>biere</w:t>
+      </w:r>
+      <w:proofErr w:type="spellEnd"/>
+      <w:r>
+        <w:t xml:space="preserve"> dans table</w:t>
+      </w:r>
+    </w:p>
+    <w:p>
+      <w:pPr>
+        <w:ind w:left="1134" w:hanging="567"/>
+      </w:pPr>
+      <w:r>
+        <w:t>mv</w:t>
+      </w:r>
+      <w:r>
+        <w:t xml:space="preserve"> </w:t>
+      </w:r>
+      <w:r>
+        <w:t>maison/</w:t>
+      </w:r>
+      <w:proofErr w:type="spellStart"/>
+      <w:r>
+        <w:t>rezdechaussee</w:t>
+      </w:r>
+      <w:proofErr w:type="spellEnd"/>
+      <w:r>
+        <w:t>/cuisine/frigo/bière maison/</w:t>
+      </w:r>
+      <w:proofErr w:type="spellStart"/>
+      <w:r>
+        <w:t>rezdechausse</w:t>
+      </w:r>
+      <w:proofErr w:type="spellEnd"/>
+      <w:r>
+        <w:t>/cuisine/table</w:t>
+      </w:r>
+      <w:r>
+        <w:t>/alcool</w:t>
+      </w:r>
+      <w:r>
+        <w:t xml:space="preserve"> =&gt; va bouger </w:t>
+      </w:r>
+      <w:proofErr w:type="spellStart"/>
+      <w:r>
+        <w:t>biere</w:t>
+      </w:r>
+      <w:proofErr w:type="spellEnd"/>
+      <w:r>
+        <w:t xml:space="preserve"> dans table</w:t>
+      </w:r>
+      <w:r>
+        <w:t xml:space="preserve"> et changer son nom en ‘alcool’</w:t>
       </w:r>
     </w:p>
     <w:p/>
     <w:p>
-      <w:r>
-        <w:t xml:space="preserve">file </w:t>
+      <w:proofErr w:type="spellStart"/>
+      <w:r>
+        <w:t>cp</w:t>
+      </w:r>
+      <w:proofErr w:type="spellEnd"/>
+      <w:r>
+        <w:t xml:space="preserve"> =&gt; copie complète (et renommer si nécessaire)</w:t>
+      </w:r>
+    </w:p>
+    <w:p>
+      <w:pPr>
+        <w:ind w:left="1134" w:hanging="567"/>
+      </w:pPr>
+      <w:proofErr w:type="spellStart"/>
+      <w:r>
+        <w:t>cp</w:t>
+      </w:r>
+      <w:proofErr w:type="spellEnd"/>
+      <w:r>
+        <w:t xml:space="preserve"> </w:t>
       </w:r>
       <w:r>
         <w:t>maison/</w:t>
@@ -1019,284 +1901,162 @@
       </w:r>
       <w:proofErr w:type="spellEnd"/>
       <w:r>
-        <w:t>/cuisine/frigo/bière</w:t>
-      </w:r>
-      <w:r>
-        <w:t xml:space="preserve"> =&gt; va spécifier le type du fichier bière</w:t>
+        <w:t>/cuisine/frigo/bière maison/</w:t>
+      </w:r>
+      <w:proofErr w:type="spellStart"/>
+      <w:r>
+        <w:t>rezdechausse</w:t>
+      </w:r>
+      <w:proofErr w:type="spellEnd"/>
+      <w:r>
+        <w:t xml:space="preserve">/cuisine/table =&gt; va </w:t>
+      </w:r>
+      <w:r>
+        <w:t>copier</w:t>
+      </w:r>
+      <w:r>
+        <w:t xml:space="preserve"> </w:t>
+      </w:r>
+      <w:proofErr w:type="spellStart"/>
+      <w:r>
+        <w:t>biere</w:t>
+      </w:r>
+      <w:proofErr w:type="spellEnd"/>
+      <w:r>
+        <w:t xml:space="preserve"> dans table</w:t>
+      </w:r>
+      <w:r>
+        <w:t xml:space="preserve"> (</w:t>
+      </w:r>
+      <w:proofErr w:type="spellStart"/>
+      <w:r>
+        <w:t>biere</w:t>
+      </w:r>
+      <w:proofErr w:type="spellEnd"/>
+      <w:r>
+        <w:t xml:space="preserve"> reste dans frigo et il crée une copie dans table)</w:t>
+      </w:r>
+    </w:p>
+    <w:p>
+      <w:pPr>
+        <w:ind w:left="1134" w:hanging="567"/>
+      </w:pPr>
+      <w:proofErr w:type="spellStart"/>
+      <w:r>
+        <w:t>cp</w:t>
+      </w:r>
+      <w:proofErr w:type="spellEnd"/>
+      <w:r>
+        <w:t xml:space="preserve"> </w:t>
+      </w:r>
+      <w:r>
+        <w:t>maison/</w:t>
+      </w:r>
+      <w:proofErr w:type="spellStart"/>
+      <w:r>
+        <w:t>rezdechaussee</w:t>
+      </w:r>
+      <w:proofErr w:type="spellEnd"/>
+      <w:r>
+        <w:t>/cuisine/frigo/bière maison/</w:t>
+      </w:r>
+      <w:proofErr w:type="spellStart"/>
+      <w:r>
+        <w:t>rezdechausse</w:t>
+      </w:r>
+      <w:proofErr w:type="spellEnd"/>
+      <w:r>
+        <w:t xml:space="preserve">/cuisine/table/alcool =&gt; va </w:t>
+      </w:r>
+      <w:r>
+        <w:t>copier</w:t>
+      </w:r>
+      <w:r>
+        <w:t xml:space="preserve"> </w:t>
+      </w:r>
+      <w:proofErr w:type="spellStart"/>
+      <w:r>
+        <w:t>biere</w:t>
+      </w:r>
+      <w:proofErr w:type="spellEnd"/>
+      <w:r>
+        <w:t xml:space="preserve"> dans table et changer </w:t>
+      </w:r>
+      <w:r>
+        <w:t>le</w:t>
+      </w:r>
+      <w:r>
+        <w:t xml:space="preserve"> nom </w:t>
+      </w:r>
+      <w:r>
+        <w:t xml:space="preserve">de la copie </w:t>
+      </w:r>
+      <w:r>
+        <w:t>en ‘alcool’</w:t>
       </w:r>
     </w:p>
     <w:p/>
     <w:p>
-      <w:proofErr w:type="spellStart"/>
-      <w:r>
-        <w:t>pwd</w:t>
-      </w:r>
-      <w:proofErr w:type="spellEnd"/>
-      <w:r>
-        <w:t xml:space="preserve"> =&gt; va afficher le chemin absolu d’où l’on est</w:t>
+      <w:r>
+        <w:t xml:space="preserve">si l’on a plusieurs dossier ou fichier qui ont plus ou moins la même syntaxe (genre toto, tata, titi) on peut utiliser le ‘joker’ =&gt; ? </w:t>
+      </w:r>
+    </w:p>
+    <w:p>
+      <w:proofErr w:type="spellStart"/>
+      <w:r>
+        <w:t>rm</w:t>
+      </w:r>
+      <w:proofErr w:type="spellEnd"/>
+      <w:r>
+        <w:t xml:space="preserve"> </w:t>
+      </w:r>
+      <w:proofErr w:type="spellStart"/>
+      <w:r>
+        <w:t>t?t</w:t>
+      </w:r>
+      <w:proofErr w:type="spellEnd"/>
+      <w:r>
+        <w:t>? -i =&gt; va supprimer (</w:t>
+      </w:r>
+      <w:proofErr w:type="spellStart"/>
+      <w:r>
+        <w:t>rm</w:t>
+      </w:r>
+      <w:proofErr w:type="spellEnd"/>
+      <w:r>
+        <w:t xml:space="preserve"> =&gt; </w:t>
+      </w:r>
+      <w:proofErr w:type="spellStart"/>
+      <w:r>
+        <w:t>remove</w:t>
+      </w:r>
+      <w:proofErr w:type="spellEnd"/>
+      <w:r>
+        <w:t>) le fichier/dossier ayant un t en premier et troisième caractère sur quatre et va demander l’autorisation avant chaque suppression ( -i ).</w:t>
       </w:r>
     </w:p>
     <w:p/>
     <w:p>
       <w:proofErr w:type="spellStart"/>
       <w:r>
-        <w:t>head</w:t>
-      </w:r>
-      <w:proofErr w:type="spellEnd"/>
-      <w:r>
-        <w:t xml:space="preserve"> </w:t>
-      </w:r>
-      <w:r>
-        <w:t>maison/</w:t>
-      </w:r>
-      <w:proofErr w:type="spellStart"/>
-      <w:r>
-        <w:t>rezdechaussee</w:t>
-      </w:r>
-      <w:proofErr w:type="spellEnd"/>
-      <w:r>
-        <w:t>/cuisine/frigo/bière</w:t>
-      </w:r>
-      <w:r>
-        <w:t xml:space="preserve"> =&gt; va afficher les 10 première ligne du fichier</w:t>
-      </w:r>
-    </w:p>
-    <w:p>
-      <w:proofErr w:type="spellStart"/>
-      <w:r>
-        <w:t>head</w:t>
-      </w:r>
-      <w:proofErr w:type="spellEnd"/>
-      <w:r>
-        <w:t xml:space="preserve"> -n2 </w:t>
-      </w:r>
-      <w:r>
-        <w:t>maison/</w:t>
-      </w:r>
-      <w:proofErr w:type="spellStart"/>
-      <w:r>
-        <w:t>rezdechaussee</w:t>
-      </w:r>
-      <w:proofErr w:type="spellEnd"/>
-      <w:r>
-        <w:t>/cuisine/frigo/bière</w:t>
-      </w:r>
-      <w:r>
-        <w:t xml:space="preserve"> =&gt; va afficher les 2 première ligne du fichier</w:t>
-      </w:r>
-    </w:p>
-    <w:p>
-      <w:proofErr w:type="spellStart"/>
-      <w:r>
-        <w:t>head</w:t>
-      </w:r>
-      <w:proofErr w:type="spellEnd"/>
-      <w:r>
-        <w:t xml:space="preserve"> -c20 </w:t>
-      </w:r>
-      <w:r>
-        <w:t>maison/</w:t>
-      </w:r>
-      <w:proofErr w:type="spellStart"/>
-      <w:r>
-        <w:t>rezdechaussee</w:t>
-      </w:r>
-      <w:proofErr w:type="spellEnd"/>
-      <w:r>
-        <w:t>/cuisine/frigo/bière</w:t>
-      </w:r>
-      <w:r>
-        <w:t xml:space="preserve"> =&gt; va afficher les 20 premiers caractères du fichier</w:t>
-      </w:r>
-    </w:p>
-    <w:p>
-      <w:proofErr w:type="spellStart"/>
-      <w:r>
-        <w:t>tail</w:t>
-      </w:r>
-      <w:proofErr w:type="spellEnd"/>
-      <w:r>
-        <w:t xml:space="preserve"> </w:t>
-      </w:r>
-      <w:r>
-        <w:t>maison/</w:t>
-      </w:r>
-      <w:proofErr w:type="spellStart"/>
-      <w:r>
-        <w:t>rezdechaussee</w:t>
-      </w:r>
-      <w:proofErr w:type="spellEnd"/>
-      <w:r>
-        <w:t>/cuisine/frigo/bière</w:t>
-      </w:r>
-      <w:r>
-        <w:t xml:space="preserve"> =&gt; va afficher les 10 dernière ligne</w:t>
-      </w:r>
-    </w:p>
-    <w:p>
-      <w:proofErr w:type="spellStart"/>
-      <w:r>
-        <w:t>tail</w:t>
-      </w:r>
-      <w:proofErr w:type="spellEnd"/>
-      <w:r>
-        <w:t xml:space="preserve"> -n2 </w:t>
-      </w:r>
-      <w:r>
-        <w:t>maison/</w:t>
-      </w:r>
-      <w:proofErr w:type="spellStart"/>
-      <w:r>
-        <w:t>rezdechaussee</w:t>
-      </w:r>
-      <w:proofErr w:type="spellEnd"/>
-      <w:r>
-        <w:t>/cuisine/frigo/bière</w:t>
-      </w:r>
-      <w:r>
-        <w:t xml:space="preserve"> =&gt; </w:t>
-      </w:r>
-      <w:r>
-        <w:t xml:space="preserve">va afficher les 2 </w:t>
-      </w:r>
-      <w:r>
-        <w:t>dernière</w:t>
-      </w:r>
-      <w:r>
-        <w:t xml:space="preserve"> ligne du fichier</w:t>
-      </w:r>
-    </w:p>
-    <w:p>
-      <w:proofErr w:type="spellStart"/>
-      <w:r>
-        <w:t>tail</w:t>
-      </w:r>
-      <w:proofErr w:type="spellEnd"/>
-      <w:r>
-        <w:t xml:space="preserve"> -c20 </w:t>
-      </w:r>
-      <w:r>
-        <w:t>maison/</w:t>
-      </w:r>
-      <w:proofErr w:type="spellStart"/>
-      <w:r>
-        <w:t>rezdechaussee</w:t>
-      </w:r>
-      <w:proofErr w:type="spellEnd"/>
-      <w:r>
-        <w:t xml:space="preserve">/cuisine/frigo/bière </w:t>
-      </w:r>
-      <w:r>
-        <w:t>=&gt;</w:t>
-      </w:r>
-      <w:r>
-        <w:t xml:space="preserve"> </w:t>
-      </w:r>
-      <w:r>
-        <w:t xml:space="preserve">va afficher les 20 </w:t>
-      </w:r>
-      <w:r>
-        <w:t>derniers</w:t>
-      </w:r>
-      <w:r>
-        <w:t xml:space="preserve"> caractères du fichier</w:t>
-      </w:r>
-    </w:p>
-    <w:p/>
-    <w:p>
-      <w:proofErr w:type="spellStart"/>
-      <w:r>
-        <w:t>rm</w:t>
-      </w:r>
-      <w:proofErr w:type="spellEnd"/>
-      <w:r>
-        <w:t xml:space="preserve"> </w:t>
-      </w:r>
-      <w:r>
-        <w:t>maison/</w:t>
-      </w:r>
-      <w:proofErr w:type="spellStart"/>
-      <w:r>
-        <w:t>rezdechaussee</w:t>
-      </w:r>
-      <w:proofErr w:type="spellEnd"/>
-      <w:r>
-        <w:t>/cuisine/frigo/bière</w:t>
-      </w:r>
-      <w:r>
-        <w:t xml:space="preserve"> =&gt; va </w:t>
-      </w:r>
-      <w:r>
-        <w:t>supprimer le fichier bière</w:t>
-      </w:r>
-    </w:p>
-    <w:p>
-      <w:proofErr w:type="spellStart"/>
-      <w:r>
-        <w:t>rm</w:t>
-      </w:r>
-      <w:proofErr w:type="spellEnd"/>
-      <w:r>
-        <w:t xml:space="preserve"> -d =&gt; suppression des fichiers et dossiers vide</w:t>
-      </w:r>
-    </w:p>
-    <w:p>
-      <w:proofErr w:type="spellStart"/>
-      <w:r>
-        <w:t>rm</w:t>
-      </w:r>
-      <w:proofErr w:type="spellEnd"/>
-      <w:r>
-        <w:t xml:space="preserve"> -</w:t>
-      </w:r>
-      <w:proofErr w:type="spellStart"/>
-      <w:r>
-        <w:t>dr</w:t>
-      </w:r>
-      <w:proofErr w:type="spellEnd"/>
-      <w:r>
-        <w:t xml:space="preserve"> =&gt; </w:t>
-      </w:r>
-      <w:r>
-        <w:t>suppression des fichiers et dossiers vide</w:t>
-      </w:r>
-      <w:r>
-        <w:t xml:space="preserve"> en mode récursif</w:t>
-      </w:r>
-    </w:p>
-    <w:p/>
-    <w:p>
-      <w:proofErr w:type="spellStart"/>
-      <w:r>
-        <w:t>df</w:t>
-      </w:r>
-      <w:proofErr w:type="spellEnd"/>
-      <w:r>
-        <w:t xml:space="preserve"> =&gt; </w:t>
-      </w:r>
-      <w:proofErr w:type="spellStart"/>
-      <w:r>
-        <w:t>disk</w:t>
-      </w:r>
-      <w:proofErr w:type="spellEnd"/>
-      <w:r>
-        <w:t xml:space="preserve"> free =&gt; donne l’espace disque libre sur le disque dur</w:t>
-      </w:r>
-    </w:p>
-    <w:p>
-      <w:proofErr w:type="spellStart"/>
-      <w:r>
-        <w:t>df</w:t>
-      </w:r>
-      <w:proofErr w:type="spellEnd"/>
-      <w:r>
-        <w:t xml:space="preserve"> -h =&gt; rend les info plus lisible</w:t>
-      </w:r>
-    </w:p>
-    <w:p/>
-    <w:p>
-      <w:r>
-        <w:t>du : estime l’espace utilisé</w:t>
+        <w:t>w</w:t>
+      </w:r>
+      <w:r>
+        <w:t>c</w:t>
+      </w:r>
+      <w:proofErr w:type="spellEnd"/>
+      <w:r>
+        <w:t xml:space="preserve"> compte le nombre de ligne, de mot et puis de caractère d’un fichier</w:t>
+      </w:r>
+    </w:p>
+    <w:p>
+      <w:proofErr w:type="spellStart"/>
+      <w:r>
+        <w:t>wc</w:t>
+      </w:r>
+      <w:proofErr w:type="spellEnd"/>
+      <w:r>
+        <w:t xml:space="preserve"> -l /var/log/pacman.log =&gt; va afficher uniquement le nombre de ligne</w:t>
       </w:r>
     </w:p>
     <w:sectPr>
@@ -1424,6 +2184,230 @@
     </w:lvl>
   </w:abstractNum>
   <w:abstractNum w:abstractNumId="1" w15:restartNumberingAfterBreak="0">
+    <w:nsid w:val="4AB5561D"/>
+    <w:multiLevelType w:val="hybridMultilevel"/>
+    <w:tmpl w:val="59CA0508"/>
+    <w:lvl w:ilvl="0" w:tplc="68E0F9B0">
+      <w:numFmt w:val="bullet"/>
+      <w:lvlText w:val=""/>
+      <w:lvlJc w:val="left"/>
+      <w:pPr>
+        <w:ind w:left="720" w:hanging="360"/>
+      </w:pPr>
+      <w:rPr>
+        <w:rFonts w:ascii="Wingdings" w:eastAsiaTheme="minorHAnsi" w:hAnsi="Wingdings" w:cstheme="minorBidi" w:hint="default"/>
+      </w:rPr>
+    </w:lvl>
+    <w:lvl w:ilvl="1" w:tplc="040C0003" w:tentative="1">
+      <w:start w:val="1"/>
+      <w:numFmt w:val="bullet"/>
+      <w:lvlText w:val="o"/>
+      <w:lvlJc w:val="left"/>
+      <w:pPr>
+        <w:ind w:left="1440" w:hanging="360"/>
+      </w:pPr>
+      <w:rPr>
+        <w:rFonts w:ascii="Courier New" w:hAnsi="Courier New" w:cs="Courier New" w:hint="default"/>
+      </w:rPr>
+    </w:lvl>
+    <w:lvl w:ilvl="2" w:tplc="040C0005" w:tentative="1">
+      <w:start w:val="1"/>
+      <w:numFmt w:val="bullet"/>
+      <w:lvlText w:val=""/>
+      <w:lvlJc w:val="left"/>
+      <w:pPr>
+        <w:ind w:left="2160" w:hanging="360"/>
+      </w:pPr>
+      <w:rPr>
+        <w:rFonts w:ascii="Wingdings" w:hAnsi="Wingdings" w:hint="default"/>
+      </w:rPr>
+    </w:lvl>
+    <w:lvl w:ilvl="3" w:tplc="040C0001" w:tentative="1">
+      <w:start w:val="1"/>
+      <w:numFmt w:val="bullet"/>
+      <w:lvlText w:val=""/>
+      <w:lvlJc w:val="left"/>
+      <w:pPr>
+        <w:ind w:left="2880" w:hanging="360"/>
+      </w:pPr>
+      <w:rPr>
+        <w:rFonts w:ascii="Symbol" w:hAnsi="Symbol" w:hint="default"/>
+      </w:rPr>
+    </w:lvl>
+    <w:lvl w:ilvl="4" w:tplc="040C0003" w:tentative="1">
+      <w:start w:val="1"/>
+      <w:numFmt w:val="bullet"/>
+      <w:lvlText w:val="o"/>
+      <w:lvlJc w:val="left"/>
+      <w:pPr>
+        <w:ind w:left="3600" w:hanging="360"/>
+      </w:pPr>
+      <w:rPr>
+        <w:rFonts w:ascii="Courier New" w:hAnsi="Courier New" w:cs="Courier New" w:hint="default"/>
+      </w:rPr>
+    </w:lvl>
+    <w:lvl w:ilvl="5" w:tplc="040C0005" w:tentative="1">
+      <w:start w:val="1"/>
+      <w:numFmt w:val="bullet"/>
+      <w:lvlText w:val=""/>
+      <w:lvlJc w:val="left"/>
+      <w:pPr>
+        <w:ind w:left="4320" w:hanging="360"/>
+      </w:pPr>
+      <w:rPr>
+        <w:rFonts w:ascii="Wingdings" w:hAnsi="Wingdings" w:hint="default"/>
+      </w:rPr>
+    </w:lvl>
+    <w:lvl w:ilvl="6" w:tplc="040C0001" w:tentative="1">
+      <w:start w:val="1"/>
+      <w:numFmt w:val="bullet"/>
+      <w:lvlText w:val=""/>
+      <w:lvlJc w:val="left"/>
+      <w:pPr>
+        <w:ind w:left="5040" w:hanging="360"/>
+      </w:pPr>
+      <w:rPr>
+        <w:rFonts w:ascii="Symbol" w:hAnsi="Symbol" w:hint="default"/>
+      </w:rPr>
+    </w:lvl>
+    <w:lvl w:ilvl="7" w:tplc="040C0003" w:tentative="1">
+      <w:start w:val="1"/>
+      <w:numFmt w:val="bullet"/>
+      <w:lvlText w:val="o"/>
+      <w:lvlJc w:val="left"/>
+      <w:pPr>
+        <w:ind w:left="5760" w:hanging="360"/>
+      </w:pPr>
+      <w:rPr>
+        <w:rFonts w:ascii="Courier New" w:hAnsi="Courier New" w:cs="Courier New" w:hint="default"/>
+      </w:rPr>
+    </w:lvl>
+    <w:lvl w:ilvl="8" w:tplc="040C0005" w:tentative="1">
+      <w:start w:val="1"/>
+      <w:numFmt w:val="bullet"/>
+      <w:lvlText w:val=""/>
+      <w:lvlJc w:val="left"/>
+      <w:pPr>
+        <w:ind w:left="6480" w:hanging="360"/>
+      </w:pPr>
+      <w:rPr>
+        <w:rFonts w:ascii="Wingdings" w:hAnsi="Wingdings" w:hint="default"/>
+      </w:rPr>
+    </w:lvl>
+  </w:abstractNum>
+  <w:abstractNum w:abstractNumId="2" w15:restartNumberingAfterBreak="0">
+    <w:nsid w:val="517F3922"/>
+    <w:multiLevelType w:val="hybridMultilevel"/>
+    <w:tmpl w:val="3F2E3278"/>
+    <w:lvl w:ilvl="0" w:tplc="2A684F94">
+      <w:numFmt w:val="bullet"/>
+      <w:lvlText w:val=""/>
+      <w:lvlJc w:val="left"/>
+      <w:pPr>
+        <w:ind w:left="720" w:hanging="360"/>
+      </w:pPr>
+      <w:rPr>
+        <w:rFonts w:ascii="Wingdings" w:eastAsiaTheme="minorHAnsi" w:hAnsi="Wingdings" w:cstheme="minorBidi" w:hint="default"/>
+      </w:rPr>
+    </w:lvl>
+    <w:lvl w:ilvl="1" w:tplc="040C0003" w:tentative="1">
+      <w:start w:val="1"/>
+      <w:numFmt w:val="bullet"/>
+      <w:lvlText w:val="o"/>
+      <w:lvlJc w:val="left"/>
+      <w:pPr>
+        <w:ind w:left="1440" w:hanging="360"/>
+      </w:pPr>
+      <w:rPr>
+        <w:rFonts w:ascii="Courier New" w:hAnsi="Courier New" w:cs="Courier New" w:hint="default"/>
+      </w:rPr>
+    </w:lvl>
+    <w:lvl w:ilvl="2" w:tplc="040C0005" w:tentative="1">
+      <w:start w:val="1"/>
+      <w:numFmt w:val="bullet"/>
+      <w:lvlText w:val=""/>
+      <w:lvlJc w:val="left"/>
+      <w:pPr>
+        <w:ind w:left="2160" w:hanging="360"/>
+      </w:pPr>
+      <w:rPr>
+        <w:rFonts w:ascii="Wingdings" w:hAnsi="Wingdings" w:hint="default"/>
+      </w:rPr>
+    </w:lvl>
+    <w:lvl w:ilvl="3" w:tplc="040C0001" w:tentative="1">
+      <w:start w:val="1"/>
+      <w:numFmt w:val="bullet"/>
+      <w:lvlText w:val=""/>
+      <w:lvlJc w:val="left"/>
+      <w:pPr>
+        <w:ind w:left="2880" w:hanging="360"/>
+      </w:pPr>
+      <w:rPr>
+        <w:rFonts w:ascii="Symbol" w:hAnsi="Symbol" w:hint="default"/>
+      </w:rPr>
+    </w:lvl>
+    <w:lvl w:ilvl="4" w:tplc="040C0003" w:tentative="1">
+      <w:start w:val="1"/>
+      <w:numFmt w:val="bullet"/>
+      <w:lvlText w:val="o"/>
+      <w:lvlJc w:val="left"/>
+      <w:pPr>
+        <w:ind w:left="3600" w:hanging="360"/>
+      </w:pPr>
+      <w:rPr>
+        <w:rFonts w:ascii="Courier New" w:hAnsi="Courier New" w:cs="Courier New" w:hint="default"/>
+      </w:rPr>
+    </w:lvl>
+    <w:lvl w:ilvl="5" w:tplc="040C0005" w:tentative="1">
+      <w:start w:val="1"/>
+      <w:numFmt w:val="bullet"/>
+      <w:lvlText w:val=""/>
+      <w:lvlJc w:val="left"/>
+      <w:pPr>
+        <w:ind w:left="4320" w:hanging="360"/>
+      </w:pPr>
+      <w:rPr>
+        <w:rFonts w:ascii="Wingdings" w:hAnsi="Wingdings" w:hint="default"/>
+      </w:rPr>
+    </w:lvl>
+    <w:lvl w:ilvl="6" w:tplc="040C0001" w:tentative="1">
+      <w:start w:val="1"/>
+      <w:numFmt w:val="bullet"/>
+      <w:lvlText w:val=""/>
+      <w:lvlJc w:val="left"/>
+      <w:pPr>
+        <w:ind w:left="5040" w:hanging="360"/>
+      </w:pPr>
+      <w:rPr>
+        <w:rFonts w:ascii="Symbol" w:hAnsi="Symbol" w:hint="default"/>
+      </w:rPr>
+    </w:lvl>
+    <w:lvl w:ilvl="7" w:tplc="040C0003" w:tentative="1">
+      <w:start w:val="1"/>
+      <w:numFmt w:val="bullet"/>
+      <w:lvlText w:val="o"/>
+      <w:lvlJc w:val="left"/>
+      <w:pPr>
+        <w:ind w:left="5760" w:hanging="360"/>
+      </w:pPr>
+      <w:rPr>
+        <w:rFonts w:ascii="Courier New" w:hAnsi="Courier New" w:cs="Courier New" w:hint="default"/>
+      </w:rPr>
+    </w:lvl>
+    <w:lvl w:ilvl="8" w:tplc="040C0005" w:tentative="1">
+      <w:start w:val="1"/>
+      <w:numFmt w:val="bullet"/>
+      <w:lvlText w:val=""/>
+      <w:lvlJc w:val="left"/>
+      <w:pPr>
+        <w:ind w:left="6480" w:hanging="360"/>
+      </w:pPr>
+      <w:rPr>
+        <w:rFonts w:ascii="Wingdings" w:hAnsi="Wingdings" w:hint="default"/>
+      </w:rPr>
+    </w:lvl>
+  </w:abstractNum>
+  <w:abstractNum w:abstractNumId="3" w15:restartNumberingAfterBreak="0">
     <w:nsid w:val="776F3906"/>
     <w:multiLevelType w:val="hybridMultilevel"/>
     <w:tmpl w:val="4972FE38"/>
@@ -1539,6 +2523,12 @@
     <w:abstractNumId w:val="0"/>
   </w:num>
   <w:num w:numId="2">
+    <w:abstractNumId w:val="3"/>
+  </w:num>
+  <w:num w:numId="3">
+    <w:abstractNumId w:val="2"/>
+  </w:num>
+  <w:num w:numId="4">
     <w:abstractNumId w:val="1"/>
   </w:num>
 </w:numbering>

</xml_diff>

<commit_message>
maj du lexique avec cours du 5mai
</commit_message>
<xml_diff>
--- a/lexique linux.docx
+++ b/lexique linux.docx
@@ -1789,7 +1789,42 @@
         <w:ind w:left="1134" w:hanging="567"/>
       </w:pPr>
       <w:r>
-        <w:t xml:space="preserve">mv </w:t>
+        <w:t>mv maison/</w:t>
+      </w:r>
+      <w:proofErr w:type="spellStart"/>
+      <w:r>
+        <w:t>rezdechaussee</w:t>
+      </w:r>
+      <w:proofErr w:type="spellEnd"/>
+      <w:r>
+        <w:t>/cuisine/frigo/bière maison/</w:t>
+      </w:r>
+      <w:proofErr w:type="spellStart"/>
+      <w:r>
+        <w:t>rezdechausse</w:t>
+      </w:r>
+      <w:proofErr w:type="spellEnd"/>
+      <w:r>
+        <w:t xml:space="preserve">/cuisine/table =&gt; va bouger </w:t>
+      </w:r>
+      <w:proofErr w:type="spellStart"/>
+      <w:r>
+        <w:t>biere</w:t>
+      </w:r>
+      <w:proofErr w:type="spellEnd"/>
+      <w:r>
+        <w:t xml:space="preserve"> dans table</w:t>
+      </w:r>
+    </w:p>
+    <w:p>
+      <w:pPr>
+        <w:ind w:left="1134" w:hanging="567"/>
+      </w:pPr>
+      <w:r>
+        <w:t>mv</w:t>
+      </w:r>
+      <w:r>
+        <w:t xml:space="preserve"> </w:t>
       </w:r>
       <w:r>
         <w:t>maison/</w:t>
@@ -1800,18 +1835,63 @@
       </w:r>
       <w:proofErr w:type="spellEnd"/>
       <w:r>
-        <w:t>/cuisine/frigo/bière</w:t>
-      </w:r>
+        <w:t>/cuisine/frigo/bière maison/</w:t>
+      </w:r>
+      <w:proofErr w:type="spellStart"/>
+      <w:r>
+        <w:t>rezdechausse</w:t>
+      </w:r>
+      <w:proofErr w:type="spellEnd"/>
+      <w:r>
+        <w:t xml:space="preserve">/cuisine/table/alcool =&gt; va bouger </w:t>
+      </w:r>
+      <w:proofErr w:type="spellStart"/>
+      <w:r>
+        <w:t>biere</w:t>
+      </w:r>
+      <w:proofErr w:type="spellEnd"/>
+      <w:r>
+        <w:t xml:space="preserve"> dans table et changer son nom en ‘alcool’</w:t>
+      </w:r>
+    </w:p>
+    <w:p/>
+    <w:p>
+      <w:proofErr w:type="spellStart"/>
+      <w:r>
+        <w:t>cp</w:t>
+      </w:r>
+      <w:proofErr w:type="spellEnd"/>
+      <w:r>
+        <w:t xml:space="preserve"> =&gt; copie complète (et renommer si nécessaire)</w:t>
+      </w:r>
+    </w:p>
+    <w:p>
+      <w:pPr>
+        <w:ind w:left="1134" w:hanging="567"/>
+      </w:pPr>
+      <w:proofErr w:type="spellStart"/>
+      <w:r>
+        <w:t>cp</w:t>
+      </w:r>
+      <w:proofErr w:type="spellEnd"/>
       <w:r>
         <w:t xml:space="preserve"> maison/</w:t>
       </w:r>
       <w:proofErr w:type="spellStart"/>
       <w:r>
+        <w:t>rezdechaussee</w:t>
+      </w:r>
+      <w:proofErr w:type="spellEnd"/>
+      <w:r>
+        <w:t>/cuisine/frigo/bière maison/</w:t>
+      </w:r>
+      <w:proofErr w:type="spellStart"/>
+      <w:r>
         <w:t>rezdechausse</w:t>
       </w:r>
       <w:proofErr w:type="spellEnd"/>
       <w:r>
-        <w:t xml:space="preserve">/cuisine/table =&gt; va bouger </w:t>
+        <w:t xml:space="preserve">/cuisine/table =&gt; va copier </w:t>
       </w:r>
       <w:proofErr w:type="spellStart"/>
       <w:r>
@@ -1819,16 +1899,26 @@
       </w:r>
       <w:proofErr w:type="spellEnd"/>
       <w:r>
-        <w:t xml:space="preserve"> dans table</w:t>
-      </w:r>
-    </w:p>
-    <w:p>
-      <w:pPr>
-        <w:ind w:left="1134" w:hanging="567"/>
-      </w:pPr>
-      <w:r>
-        <w:t>mv</w:t>
-      </w:r>
+        <w:t xml:space="preserve"> dans table (</w:t>
+      </w:r>
+      <w:proofErr w:type="spellStart"/>
+      <w:r>
+        <w:t>biere</w:t>
+      </w:r>
+      <w:proofErr w:type="spellEnd"/>
+      <w:r>
+        <w:t xml:space="preserve"> reste dans frigo et il crée une copie dans table)</w:t>
+      </w:r>
+    </w:p>
+    <w:p>
+      <w:pPr>
+        <w:ind w:left="1134" w:hanging="567"/>
+      </w:pPr>
+      <w:proofErr w:type="spellStart"/>
+      <w:r>
+        <w:t>cp</w:t>
+      </w:r>
+      <w:proofErr w:type="spellEnd"/>
       <w:r>
         <w:t xml:space="preserve"> </w:t>
       </w:r>
@@ -1849,13 +1939,7 @@
       </w:r>
       <w:proofErr w:type="spellEnd"/>
       <w:r>
-        <w:t>/cuisine/table</w:t>
-      </w:r>
-      <w:r>
-        <w:t>/alcool</w:t>
-      </w:r>
-      <w:r>
-        <w:t xml:space="preserve"> =&gt; va bouger </w:t>
+        <w:t xml:space="preserve">/cuisine/table/alcool =&gt; va copier </w:t>
       </w:r>
       <w:proofErr w:type="spellStart"/>
       <w:r>
@@ -1863,200 +1947,1672 @@
       </w:r>
       <w:proofErr w:type="spellEnd"/>
       <w:r>
-        <w:t xml:space="preserve"> dans table</w:t>
-      </w:r>
-      <w:r>
-        <w:t xml:space="preserve"> et changer son nom en ‘alcool’</w:t>
+        <w:t xml:space="preserve"> dans table et changer le nom de la copie en ‘alcool’</w:t>
       </w:r>
     </w:p>
     <w:p/>
     <w:p>
-      <w:proofErr w:type="spellStart"/>
-      <w:r>
-        <w:t>cp</w:t>
-      </w:r>
-      <w:proofErr w:type="spellEnd"/>
-      <w:r>
-        <w:t xml:space="preserve"> =&gt; copie complète (et renommer si nécessaire)</w:t>
-      </w:r>
-    </w:p>
-    <w:p>
-      <w:pPr>
-        <w:ind w:left="1134" w:hanging="567"/>
-      </w:pPr>
-      <w:proofErr w:type="spellStart"/>
-      <w:r>
-        <w:t>cp</w:t>
+      <w:r>
+        <w:t xml:space="preserve">si l’on a plusieurs dossier ou fichier qui ont plus ou moins la même syntaxe (genre toto, tata, titi) on peut utiliser le ‘joker’ =&gt; ? </w:t>
+      </w:r>
+    </w:p>
+    <w:p>
+      <w:proofErr w:type="spellStart"/>
+      <w:r>
+        <w:t>rm</w:t>
       </w:r>
       <w:proofErr w:type="spellEnd"/>
       <w:r>
         <w:t xml:space="preserve"> </w:t>
       </w:r>
-      <w:r>
-        <w:t>maison/</w:t>
-      </w:r>
-      <w:proofErr w:type="spellStart"/>
-      <w:r>
-        <w:t>rezdechaussee</w:t>
-      </w:r>
-      <w:proofErr w:type="spellEnd"/>
-      <w:r>
-        <w:t>/cuisine/frigo/bière maison/</w:t>
-      </w:r>
-      <w:proofErr w:type="spellStart"/>
-      <w:r>
-        <w:t>rezdechausse</w:t>
-      </w:r>
-      <w:proofErr w:type="spellEnd"/>
-      <w:r>
-        <w:t xml:space="preserve">/cuisine/table =&gt; va </w:t>
-      </w:r>
-      <w:r>
-        <w:t>copier</w:t>
-      </w:r>
+      <w:proofErr w:type="spellStart"/>
+      <w:r>
+        <w:t>t?t</w:t>
+      </w:r>
+      <w:proofErr w:type="spellEnd"/>
+      <w:r>
+        <w:t>? -i =&gt; va supprimer (</w:t>
+      </w:r>
+      <w:proofErr w:type="spellStart"/>
+      <w:r>
+        <w:t>rm</w:t>
+      </w:r>
+      <w:proofErr w:type="spellEnd"/>
+      <w:r>
+        <w:t xml:space="preserve"> =&gt; </w:t>
+      </w:r>
+      <w:proofErr w:type="spellStart"/>
+      <w:r>
+        <w:t>remove</w:t>
+      </w:r>
+      <w:proofErr w:type="spellEnd"/>
+      <w:r>
+        <w:t>) le fichier/dossier ayant un t en premier et troisième caractère sur quatre et va demander l’autorisation avant chaque suppression ( -i ).</w:t>
+      </w:r>
+    </w:p>
+    <w:p/>
+    <w:p>
+      <w:proofErr w:type="spellStart"/>
+      <w:r>
+        <w:t>w</w:t>
+      </w:r>
+      <w:r>
+        <w:t>c</w:t>
+      </w:r>
+      <w:proofErr w:type="spellEnd"/>
+      <w:r>
+        <w:t xml:space="preserve"> compte le nombre de ligne, de mot et puis de caractère d’un fichier</w:t>
+      </w:r>
+    </w:p>
+    <w:p>
+      <w:proofErr w:type="spellStart"/>
+      <w:r>
+        <w:t>wc</w:t>
+      </w:r>
+      <w:proofErr w:type="spellEnd"/>
+      <w:r>
+        <w:t xml:space="preserve"> -l /var/log/pacman.log =&gt; va afficher uniquement le nombre de ligne</w:t>
+      </w:r>
+    </w:p>
+    <w:p/>
+    <w:p>
+      <w:r>
+        <w:t xml:space="preserve">contenu du fichier </w:t>
+      </w:r>
+      <w:proofErr w:type="spellStart"/>
+      <w:r>
+        <w:t>passwd</w:t>
+      </w:r>
+      <w:proofErr w:type="spellEnd"/>
+      <w:r>
+        <w:t xml:space="preserve"> (/</w:t>
+      </w:r>
+      <w:proofErr w:type="spellStart"/>
+      <w:r>
+        <w:t>etc</w:t>
+      </w:r>
+      <w:proofErr w:type="spellEnd"/>
+      <w:r>
+        <w:t>/</w:t>
+      </w:r>
+      <w:proofErr w:type="spellStart"/>
+      <w:r>
+        <w:t>passwd</w:t>
+      </w:r>
+      <w:proofErr w:type="spellEnd"/>
+      <w:r>
+        <w:t>)</w:t>
+      </w:r>
+    </w:p>
+    <w:p>
+      <w:proofErr w:type="spellStart"/>
+      <w:r>
+        <w:t>nom_utilisateur</w:t>
+      </w:r>
+      <w:proofErr w:type="spellEnd"/>
+      <w:r>
+        <w:t xml:space="preserve"> : </w:t>
+      </w:r>
+      <w:proofErr w:type="spellStart"/>
+      <w:r>
+        <w:t>password</w:t>
+      </w:r>
+      <w:proofErr w:type="spellEnd"/>
+      <w:r>
+        <w:t xml:space="preserve"> : </w:t>
+      </w:r>
+      <w:proofErr w:type="spellStart"/>
+      <w:r>
+        <w:t>uid</w:t>
+      </w:r>
+      <w:proofErr w:type="spellEnd"/>
+      <w:r>
+        <w:t xml:space="preserve"> : </w:t>
+      </w:r>
+      <w:proofErr w:type="spellStart"/>
+      <w:r>
+        <w:t>gid</w:t>
+      </w:r>
+      <w:proofErr w:type="spellEnd"/>
+      <w:r>
+        <w:t xml:space="preserve"> : </w:t>
+      </w:r>
+      <w:proofErr w:type="spellStart"/>
+      <w:r>
+        <w:t>nom_complet_user</w:t>
+      </w:r>
+      <w:proofErr w:type="spellEnd"/>
+      <w:r>
+        <w:t xml:space="preserve"> : répertoire racine : </w:t>
+      </w:r>
+      <w:proofErr w:type="spellStart"/>
+      <w:r>
+        <w:t>shell</w:t>
+      </w:r>
+      <w:proofErr w:type="spellEnd"/>
+    </w:p>
+    <w:p/>
+    <w:p>
+      <w:proofErr w:type="spellStart"/>
+      <w:r>
+        <w:t>cut</w:t>
+      </w:r>
+      <w:proofErr w:type="spellEnd"/>
+      <w:r>
+        <w:t xml:space="preserve"> =&gt; sert à ‘couper’ en tronçon les lignes de caractère</w:t>
+      </w:r>
+    </w:p>
+    <w:p>
+      <w:pPr>
+        <w:ind w:left="1134" w:hanging="567"/>
+      </w:pPr>
+      <w:proofErr w:type="spellStart"/>
+      <w:r>
+        <w:t>cut</w:t>
+      </w:r>
+      <w:proofErr w:type="spellEnd"/>
+      <w:r>
+        <w:t xml:space="preserve"> -d: =&gt; (--</w:t>
+      </w:r>
+      <w:proofErr w:type="spellStart"/>
+      <w:r>
+        <w:t>delimiter</w:t>
+      </w:r>
+      <w:proofErr w:type="spellEnd"/>
+      <w:r>
+        <w:t>) =&gt; va couper à tous les : présent dans la ligne de texte</w:t>
+      </w:r>
+    </w:p>
+    <w:p>
+      <w:pPr>
+        <w:ind w:left="1134" w:hanging="567"/>
+      </w:pPr>
+      <w:proofErr w:type="spellStart"/>
+      <w:r>
+        <w:t>cut</w:t>
+      </w:r>
+      <w:proofErr w:type="spellEnd"/>
+      <w:r>
+        <w:t xml:space="preserve"> -f1 =&gt; (--</w:t>
+      </w:r>
+      <w:proofErr w:type="spellStart"/>
+      <w:r>
+        <w:t>field</w:t>
+      </w:r>
+      <w:proofErr w:type="spellEnd"/>
+      <w:r>
+        <w:t>) =&gt; ne va afficher le que le champ 1</w:t>
+      </w:r>
+    </w:p>
+    <w:p>
+      <w:pPr>
+        <w:ind w:left="1134" w:hanging="567"/>
+      </w:pPr>
+      <w:r>
+        <w:t>--output-</w:t>
+      </w:r>
+      <w:proofErr w:type="spellStart"/>
+      <w:r>
+        <w:t>delimiter</w:t>
+      </w:r>
+      <w:proofErr w:type="spellEnd"/>
+      <w:r>
+        <w:t>=’ ’ =&gt; lors de l’affichage va définir ce que l’on veut entre les champs choisi (ici =&gt; un espace)</w:t>
+      </w:r>
+    </w:p>
+    <w:p>
+      <w:pPr>
+        <w:ind w:left="1134" w:hanging="567"/>
+      </w:pPr>
+      <w:r>
+        <w:t>cat /</w:t>
+      </w:r>
+      <w:proofErr w:type="spellStart"/>
+      <w:r>
+        <w:t>etc</w:t>
+      </w:r>
+      <w:proofErr w:type="spellEnd"/>
+      <w:r>
+        <w:t>/</w:t>
+      </w:r>
+      <w:proofErr w:type="spellStart"/>
+      <w:r>
+        <w:t>passwd</w:t>
+      </w:r>
+      <w:proofErr w:type="spellEnd"/>
+      <w:r>
+        <w:t xml:space="preserve"> | </w:t>
+      </w:r>
+      <w:proofErr w:type="spellStart"/>
+      <w:r>
+        <w:t>cut</w:t>
+      </w:r>
+      <w:proofErr w:type="spellEnd"/>
+      <w:r>
+        <w:t xml:space="preserve"> -d: -f1,3 –output-</w:t>
+      </w:r>
+      <w:proofErr w:type="spellStart"/>
+      <w:r>
+        <w:t>delimiter</w:t>
+      </w:r>
+      <w:proofErr w:type="spellEnd"/>
+      <w:r>
+        <w:t xml:space="preserve">=”+ +” =&gt; va afficher </w:t>
+      </w:r>
+      <w:r>
+        <w:t xml:space="preserve">le champ 1 et 3 délimité par ‘+ +’ provenant du fichier </w:t>
+      </w:r>
+      <w:r>
+        <w:t>/</w:t>
+      </w:r>
+      <w:proofErr w:type="spellStart"/>
+      <w:r>
+        <w:t>etc</w:t>
+      </w:r>
+      <w:proofErr w:type="spellEnd"/>
+      <w:r>
+        <w:t>/</w:t>
+      </w:r>
+      <w:proofErr w:type="spellStart"/>
+      <w:r>
+        <w:t>passwd</w:t>
+      </w:r>
+      <w:proofErr w:type="spellEnd"/>
+    </w:p>
+    <w:p/>
+    <w:p>
+      <w:proofErr w:type="spellStart"/>
+      <w:r>
+        <w:t>grep</w:t>
+      </w:r>
+      <w:proofErr w:type="spellEnd"/>
+      <w:r>
+        <w:t xml:space="preserve"> =&gt; affiche/trie la </w:t>
+      </w:r>
+      <w:proofErr w:type="spellStart"/>
+      <w:r>
+        <w:t>selection</w:t>
+      </w:r>
+      <w:proofErr w:type="spellEnd"/>
+      <w:r>
+        <w:t xml:space="preserve"> selon une chaîne de caractère spécifique</w:t>
+      </w:r>
+    </w:p>
+    <w:p>
+      <w:pPr>
+        <w:ind w:left="1134" w:hanging="567"/>
+      </w:pPr>
+      <w:proofErr w:type="spellStart"/>
+      <w:r>
+        <w:t>grep</w:t>
+      </w:r>
+      <w:proofErr w:type="spellEnd"/>
+      <w:r>
+        <w:t xml:space="preserve"> -e ‘’^r’’ /</w:t>
+      </w:r>
+      <w:proofErr w:type="spellStart"/>
+      <w:r>
+        <w:t>etc</w:t>
+      </w:r>
+      <w:proofErr w:type="spellEnd"/>
+      <w:r>
+        <w:t>/</w:t>
+      </w:r>
+      <w:proofErr w:type="spellStart"/>
+      <w:r>
+        <w:t>passwd</w:t>
+      </w:r>
+      <w:proofErr w:type="spellEnd"/>
+      <w:r>
+        <w:t xml:space="preserve"> =&gt; va afficher uniquement les lignes du fichier /</w:t>
+      </w:r>
+      <w:proofErr w:type="spellStart"/>
+      <w:r>
+        <w:t>etc</w:t>
+      </w:r>
+      <w:proofErr w:type="spellEnd"/>
+      <w:r>
+        <w:t>/</w:t>
+      </w:r>
+      <w:proofErr w:type="spellStart"/>
+      <w:r>
+        <w:t>passwd</w:t>
+      </w:r>
+      <w:proofErr w:type="spellEnd"/>
+      <w:r>
+        <w:t xml:space="preserve"> où un ‘r’ se trouve en début de ligne (=&gt; début de ligne référencé par ‘^’)</w:t>
+      </w:r>
+    </w:p>
+    <w:p>
+      <w:pPr>
+        <w:ind w:left="1134" w:hanging="567"/>
+      </w:pPr>
+      <w:proofErr w:type="spellStart"/>
+      <w:r>
+        <w:t>grep</w:t>
+      </w:r>
+      <w:proofErr w:type="spellEnd"/>
+      <w:r>
+        <w:t xml:space="preserve"> -e ‘’sh\$’’ /</w:t>
+      </w:r>
+      <w:proofErr w:type="spellStart"/>
+      <w:r>
+        <w:t>etc</w:t>
+      </w:r>
+      <w:proofErr w:type="spellEnd"/>
+      <w:r>
+        <w:t>/</w:t>
+      </w:r>
+      <w:proofErr w:type="spellStart"/>
+      <w:r>
+        <w:t>passwd</w:t>
+      </w:r>
+      <w:proofErr w:type="spellEnd"/>
+      <w:r>
+        <w:t xml:space="preserve"> =&gt; </w:t>
+      </w:r>
+      <w:r>
+        <w:t>va afficher uniquement les lignes du fichier /</w:t>
+      </w:r>
+      <w:proofErr w:type="spellStart"/>
+      <w:r>
+        <w:t>etc</w:t>
+      </w:r>
+      <w:proofErr w:type="spellEnd"/>
+      <w:r>
+        <w:t>/</w:t>
+      </w:r>
+      <w:proofErr w:type="spellStart"/>
+      <w:r>
+        <w:t>passwd</w:t>
+      </w:r>
+      <w:proofErr w:type="spellEnd"/>
+      <w:r>
+        <w:t xml:space="preserve"> où un ‘</w:t>
+      </w:r>
+      <w:r>
+        <w:t>sh</w:t>
+      </w:r>
+      <w:r>
+        <w:t xml:space="preserve">’ se trouve en </w:t>
+      </w:r>
+      <w:r>
+        <w:t>fin</w:t>
+      </w:r>
+      <w:r>
+        <w:t xml:space="preserve"> de ligne (=&gt; </w:t>
+      </w:r>
+      <w:r>
+        <w:t>fin</w:t>
+      </w:r>
+      <w:r>
+        <w:t xml:space="preserve"> de ligne référencé par ‘</w:t>
+      </w:r>
+      <w:r>
+        <w:t>$</w:t>
+      </w:r>
+      <w:r>
+        <w:t>’</w:t>
+      </w:r>
+      <w:r>
+        <w:t>) =&gt; !!! ne pas oublier le ‘\’ devant le ‘$’ !!!</w:t>
+      </w:r>
+    </w:p>
+    <w:p>
+      <w:pPr>
+        <w:ind w:left="1134" w:hanging="567"/>
+      </w:pPr>
+      <w:r>
+        <w:t xml:space="preserve">-c =&gt; va afficher uniquement le nombre de ligne qu’il a trouvé via la méthode </w:t>
+      </w:r>
+      <w:proofErr w:type="spellStart"/>
+      <w:r>
+        <w:t>grep</w:t>
+      </w:r>
+      <w:proofErr w:type="spellEnd"/>
+    </w:p>
+    <w:p>
+      <w:pPr>
+        <w:ind w:left="1134" w:hanging="567"/>
+      </w:pPr>
+      <w:proofErr w:type="spellStart"/>
+      <w:r>
+        <w:t>grep</w:t>
+      </w:r>
+      <w:proofErr w:type="spellEnd"/>
+      <w:r>
+        <w:t xml:space="preserve"> -e ‘’sh\$’’ /</w:t>
+      </w:r>
+      <w:proofErr w:type="spellStart"/>
+      <w:r>
+        <w:t>etc</w:t>
+      </w:r>
+      <w:proofErr w:type="spellEnd"/>
+      <w:r>
+        <w:t>/</w:t>
+      </w:r>
+      <w:proofErr w:type="spellStart"/>
+      <w:r>
+        <w:t>passwd</w:t>
+      </w:r>
+      <w:proofErr w:type="spellEnd"/>
+      <w:r>
+        <w:t xml:space="preserve"> -c =&gt; va afficher </w:t>
+      </w:r>
+      <w:r>
+        <w:t>‘</w:t>
+      </w:r>
+      <w:r>
+        <w:t>3</w:t>
+      </w:r>
+      <w:r>
+        <w:t>’</w:t>
+      </w:r>
+    </w:p>
+    <w:p>
+      <w:r>
+        <w:sym w:font="Wingdings" w:char="F0E8"/>
+      </w:r>
+      <w:r>
+        <w:t xml:space="preserve"> autre possibilité </w:t>
+      </w:r>
+    </w:p>
+    <w:p>
+      <w:pPr>
+        <w:ind w:firstLine="567"/>
+      </w:pPr>
+      <w:r>
+        <w:t>cat /</w:t>
+      </w:r>
+      <w:proofErr w:type="spellStart"/>
+      <w:r>
+        <w:t>etc</w:t>
+      </w:r>
+      <w:proofErr w:type="spellEnd"/>
+      <w:r>
+        <w:t>/</w:t>
+      </w:r>
+      <w:proofErr w:type="spellStart"/>
+      <w:r>
+        <w:t>passwd</w:t>
+      </w:r>
+      <w:proofErr w:type="spellEnd"/>
+      <w:r>
+        <w:t xml:space="preserve"> | </w:t>
+      </w:r>
+      <w:proofErr w:type="spellStart"/>
+      <w:r>
+        <w:t>grep</w:t>
+      </w:r>
+      <w:proofErr w:type="spellEnd"/>
+      <w:r>
+        <w:t xml:space="preserve"> ‘’sh\$’’</w:t>
+      </w:r>
+    </w:p>
+    <w:p/>
+    <w:p>
+      <w:r>
+        <w:sym w:font="Wingdings" w:char="F0E8"/>
+      </w:r>
+      <w:r>
+        <w:t>uniquement pour information</w:t>
+      </w:r>
+    </w:p>
+    <w:p>
+      <w:proofErr w:type="spellStart"/>
+      <w:r>
+        <w:t>locate</w:t>
+      </w:r>
+      <w:proofErr w:type="spellEnd"/>
+      <w:r>
+        <w:t xml:space="preserve"> =&gt; permet de localiser une chaine de caractère parmi </w:t>
+      </w:r>
+      <w:r>
+        <w:rPr>
+          <w:b/>
+          <w:bCs/>
+        </w:rPr>
+        <w:t>tous</w:t>
+      </w:r>
+      <w:r>
+        <w:t xml:space="preserve"> les fichiers de l’ordi </w:t>
+      </w:r>
+      <w:r>
+        <w:rPr>
+          <w:b/>
+          <w:bCs/>
+        </w:rPr>
+        <w:t>instantanément</w:t>
+      </w:r>
+      <w:r>
+        <w:t> !!</w:t>
+      </w:r>
+    </w:p>
+    <w:p>
+      <w:pPr>
+        <w:ind w:firstLine="567"/>
+      </w:pPr>
+      <w:proofErr w:type="spellStart"/>
+      <w:r>
+        <w:t>locate</w:t>
+      </w:r>
+      <w:proofErr w:type="spellEnd"/>
       <w:r>
         <w:t xml:space="preserve"> </w:t>
       </w:r>
       <w:proofErr w:type="spellStart"/>
       <w:r>
-        <w:t>biere</w:t>
-      </w:r>
-      <w:proofErr w:type="spellEnd"/>
-      <w:r>
-        <w:t xml:space="preserve"> dans table</w:t>
-      </w:r>
-      <w:r>
-        <w:t xml:space="preserve"> (</w:t>
-      </w:r>
-      <w:proofErr w:type="spellStart"/>
-      <w:r>
-        <w:t>biere</w:t>
-      </w:r>
-      <w:proofErr w:type="spellEnd"/>
-      <w:r>
-        <w:t xml:space="preserve"> reste dans frigo et il crée une copie dans table)</w:t>
-      </w:r>
-    </w:p>
-    <w:p>
-      <w:pPr>
-        <w:ind w:left="1134" w:hanging="567"/>
-      </w:pPr>
-      <w:proofErr w:type="spellStart"/>
-      <w:r>
-        <w:t>cp</w:t>
+        <w:t>chromium</w:t>
+      </w:r>
+      <w:proofErr w:type="spellEnd"/>
+      <w:r>
+        <w:t xml:space="preserve"> =&gt; va afficher uniquement les fichiers ayant ‘</w:t>
+      </w:r>
+      <w:proofErr w:type="spellStart"/>
+      <w:r>
+        <w:t>chromium</w:t>
+      </w:r>
+      <w:proofErr w:type="spellEnd"/>
+      <w:r>
+        <w:t>’ dans leur adresse</w:t>
+      </w:r>
+    </w:p>
+    <w:p/>
+    <w:p>
+      <w:proofErr w:type="spellStart"/>
+      <w:r>
+        <w:t>find</w:t>
+      </w:r>
+      <w:proofErr w:type="spellEnd"/>
+      <w:r>
+        <w:t xml:space="preserve"> =&gt; passe en revue tous les fichiers à partir d’un dossier donné ayant une chaine de caractère spécifique</w:t>
+      </w:r>
+    </w:p>
+    <w:p>
+      <w:pPr>
+        <w:ind w:left="1134" w:hanging="567"/>
+      </w:pPr>
+      <w:r>
+        <w:t>-</w:t>
+      </w:r>
+      <w:proofErr w:type="spellStart"/>
+      <w:r>
+        <w:t>name</w:t>
       </w:r>
       <w:proofErr w:type="spellEnd"/>
       <w:r>
         <w:t xml:space="preserve"> </w:t>
       </w:r>
-      <w:r>
-        <w:t>maison/</w:t>
-      </w:r>
-      <w:proofErr w:type="spellStart"/>
-      <w:r>
-        <w:t>rezdechaussee</w:t>
-      </w:r>
-      <w:proofErr w:type="spellEnd"/>
-      <w:r>
-        <w:t>/cuisine/frigo/bière maison/</w:t>
-      </w:r>
-      <w:proofErr w:type="spellStart"/>
-      <w:r>
-        <w:t>rezdechausse</w:t>
-      </w:r>
-      <w:proofErr w:type="spellEnd"/>
-      <w:r>
-        <w:t xml:space="preserve">/cuisine/table/alcool =&gt; va </w:t>
-      </w:r>
-      <w:r>
-        <w:t>copier</w:t>
-      </w:r>
+      <w:proofErr w:type="spellStart"/>
+      <w:r>
+        <w:t>chromium</w:t>
+      </w:r>
+      <w:proofErr w:type="spellEnd"/>
+      <w:r>
+        <w:t xml:space="preserve"> =&gt; défini la chaîne de caractère voulue</w:t>
+      </w:r>
+    </w:p>
+    <w:p>
+      <w:pPr>
+        <w:ind w:left="1134" w:hanging="567"/>
+      </w:pPr>
+      <w:proofErr w:type="spellStart"/>
+      <w:r>
+        <w:t>find</w:t>
+      </w:r>
+      <w:proofErr w:type="spellEnd"/>
+      <w:r>
+        <w:t xml:space="preserve"> / -</w:t>
+      </w:r>
+      <w:proofErr w:type="spellStart"/>
+      <w:r>
+        <w:t>name</w:t>
+      </w:r>
+      <w:proofErr w:type="spellEnd"/>
       <w:r>
         <w:t xml:space="preserve"> </w:t>
       </w:r>
       <w:proofErr w:type="spellStart"/>
       <w:r>
-        <w:t>biere</w:t>
-      </w:r>
-      <w:proofErr w:type="spellEnd"/>
-      <w:r>
-        <w:t xml:space="preserve"> dans table et changer </w:t>
-      </w:r>
-      <w:r>
-        <w:t>le</w:t>
-      </w:r>
-      <w:r>
-        <w:t xml:space="preserve"> nom </w:t>
-      </w:r>
-      <w:r>
-        <w:t xml:space="preserve">de la copie </w:t>
-      </w:r>
-      <w:r>
-        <w:t>en ‘alcool’</w:t>
+        <w:t>chromium</w:t>
+      </w:r>
+      <w:proofErr w:type="spellEnd"/>
+      <w:r>
+        <w:t xml:space="preserve"> =&gt; va rechercher à la racine ( / ) la chaîne de caractère </w:t>
+      </w:r>
+      <w:proofErr w:type="spellStart"/>
+      <w:r>
+        <w:t>chromium</w:t>
+      </w:r>
+      <w:proofErr w:type="spellEnd"/>
+      <w:r>
+        <w:t xml:space="preserve"> mais va afficher tous les fichiers par lequel il est passé </w:t>
+      </w:r>
+      <w:r>
+        <w:t xml:space="preserve">(et donc même ceux qui n’ont pas </w:t>
+      </w:r>
+      <w:proofErr w:type="spellStart"/>
+      <w:r>
+        <w:t>chromium</w:t>
+      </w:r>
+      <w:proofErr w:type="spellEnd"/>
+      <w:r>
+        <w:t>)</w:t>
+      </w:r>
+      <w:r>
+        <w:t>!!!!</w:t>
+      </w:r>
+    </w:p>
+    <w:p>
+      <w:pPr>
+        <w:ind w:left="1134" w:hanging="567"/>
+      </w:pPr>
+      <w:proofErr w:type="spellStart"/>
+      <w:r>
+        <w:t>find</w:t>
+      </w:r>
+      <w:proofErr w:type="spellEnd"/>
+      <w:r>
+        <w:t xml:space="preserve"> / -</w:t>
+      </w:r>
+      <w:proofErr w:type="spellStart"/>
+      <w:r>
+        <w:t>name</w:t>
+      </w:r>
+      <w:proofErr w:type="spellEnd"/>
+      <w:r>
+        <w:t xml:space="preserve"> </w:t>
+      </w:r>
+      <w:proofErr w:type="spellStart"/>
+      <w:r>
+        <w:t>chromium</w:t>
+      </w:r>
+      <w:proofErr w:type="spellEnd"/>
+      <w:r>
+        <w:t xml:space="preserve"> | </w:t>
+      </w:r>
+      <w:proofErr w:type="spellStart"/>
+      <w:r>
+        <w:t>grep</w:t>
+      </w:r>
+      <w:proofErr w:type="spellEnd"/>
+      <w:r>
+        <w:t xml:space="preserve"> ‘’</w:t>
+      </w:r>
+      <w:proofErr w:type="spellStart"/>
+      <w:r>
+        <w:t>chromium</w:t>
+      </w:r>
+      <w:proofErr w:type="spellEnd"/>
+      <w:r>
+        <w:t>’’</w:t>
+      </w:r>
+      <w:r>
+        <w:t xml:space="preserve"> =&gt; va afficher uniquement </w:t>
+      </w:r>
+      <w:r>
+        <w:t xml:space="preserve">les résultats où </w:t>
+      </w:r>
+      <w:proofErr w:type="spellStart"/>
+      <w:r>
+        <w:t>chromium</w:t>
+      </w:r>
+      <w:proofErr w:type="spellEnd"/>
+      <w:r>
+        <w:t xml:space="preserve"> se retrouve</w:t>
+      </w:r>
+    </w:p>
+    <w:p>
+      <w:pPr>
+        <w:ind w:left="1134" w:hanging="1134"/>
+      </w:pPr>
+      <w:r>
+        <w:t>/</w:t>
+      </w:r>
+      <w:proofErr w:type="spellStart"/>
+      <w:r>
+        <w:t>dev</w:t>
+      </w:r>
+      <w:proofErr w:type="spellEnd"/>
+      <w:r>
+        <w:t>/</w:t>
+      </w:r>
+      <w:proofErr w:type="spellStart"/>
+      <w:r>
+        <w:t>null</w:t>
+      </w:r>
+      <w:proofErr w:type="spellEnd"/>
+      <w:r>
+        <w:t xml:space="preserve"> =&gt; genre de ‘trou noir’ où l’on envoie ce que l’on veut détruire </w:t>
+      </w:r>
+    </w:p>
+    <w:p>
+      <w:pPr>
+        <w:ind w:left="1134" w:hanging="567"/>
+      </w:pPr>
+      <w:r>
+        <w:t>2&gt; /</w:t>
+      </w:r>
+      <w:proofErr w:type="spellStart"/>
+      <w:r>
+        <w:t>dev</w:t>
+      </w:r>
+      <w:proofErr w:type="spellEnd"/>
+      <w:r>
+        <w:t>/</w:t>
+      </w:r>
+      <w:proofErr w:type="spellStart"/>
+      <w:r>
+        <w:t>null</w:t>
+      </w:r>
+      <w:proofErr w:type="spellEnd"/>
+      <w:r>
+        <w:t xml:space="preserve"> =&gt; s’il y a des erreurs à afficher, au lieu de les afficher on les envoie se faire détruire dans le ‘trou noir’</w:t>
+      </w:r>
+    </w:p>
+    <w:p>
+      <w:pPr>
+        <w:ind w:left="1134" w:hanging="567"/>
+      </w:pPr>
+      <w:r>
+        <w:t xml:space="preserve">-size </w:t>
+      </w:r>
+      <w:r>
+        <w:t xml:space="preserve">=&gt; </w:t>
+      </w:r>
+      <w:r>
+        <w:t>cherche les fichiers selon u</w:t>
+      </w:r>
+      <w:r>
+        <w:t>ne taille donnée</w:t>
+      </w:r>
+    </w:p>
+    <w:p>
+      <w:pPr>
+        <w:ind w:left="1134" w:hanging="567"/>
+      </w:pPr>
+      <w:proofErr w:type="spellStart"/>
+      <w:r>
+        <w:t>f</w:t>
+      </w:r>
+      <w:r>
+        <w:t>ind</w:t>
+      </w:r>
+      <w:proofErr w:type="spellEnd"/>
+      <w:r>
+        <w:t xml:space="preserve"> /</w:t>
+      </w:r>
+      <w:proofErr w:type="spellStart"/>
+      <w:r>
+        <w:t>usr</w:t>
+      </w:r>
+      <w:proofErr w:type="spellEnd"/>
+      <w:r>
+        <w:t xml:space="preserve"> -size +5M =&gt;</w:t>
+      </w:r>
+      <w:r>
+        <w:t xml:space="preserve"> va cherche</w:t>
+      </w:r>
+      <w:r>
+        <w:t>r</w:t>
+      </w:r>
+      <w:r>
+        <w:t xml:space="preserve"> un fichier </w:t>
+      </w:r>
+      <w:r>
+        <w:t>dans /</w:t>
+      </w:r>
+      <w:proofErr w:type="spellStart"/>
+      <w:r>
+        <w:t>usr</w:t>
+      </w:r>
+      <w:proofErr w:type="spellEnd"/>
+      <w:r>
+        <w:t xml:space="preserve"> </w:t>
+      </w:r>
+      <w:r>
+        <w:t xml:space="preserve">ayant </w:t>
+      </w:r>
+      <w:r>
+        <w:t>5M ou +</w:t>
+      </w:r>
+    </w:p>
+    <w:p>
+      <w:pPr>
+        <w:ind w:left="1134" w:hanging="567"/>
+      </w:pPr>
+      <w:proofErr w:type="spellStart"/>
+      <w:r>
+        <w:t>f</w:t>
+      </w:r>
+      <w:r>
+        <w:t>ind</w:t>
+      </w:r>
+      <w:proofErr w:type="spellEnd"/>
+      <w:r>
+        <w:t xml:space="preserve"> /</w:t>
+      </w:r>
+      <w:proofErr w:type="spellStart"/>
+      <w:r>
+        <w:t>usr</w:t>
+      </w:r>
+      <w:proofErr w:type="spellEnd"/>
+      <w:r>
+        <w:t xml:space="preserve"> -size </w:t>
+      </w:r>
+      <w:r>
+        <w:t>-</w:t>
+      </w:r>
+      <w:r>
+        <w:t>5M</w:t>
+      </w:r>
+      <w:r>
+        <w:t xml:space="preserve"> =&gt; </w:t>
+      </w:r>
+      <w:r>
+        <w:t>va cherche</w:t>
+      </w:r>
+      <w:r>
+        <w:t>r</w:t>
+      </w:r>
+      <w:r>
+        <w:t xml:space="preserve"> un fichier </w:t>
+      </w:r>
+      <w:r>
+        <w:t>dans /</w:t>
+      </w:r>
+      <w:proofErr w:type="spellStart"/>
+      <w:r>
+        <w:t>usr</w:t>
+      </w:r>
+      <w:proofErr w:type="spellEnd"/>
+      <w:r>
+        <w:t xml:space="preserve"> </w:t>
+      </w:r>
+      <w:r>
+        <w:t xml:space="preserve">ayant </w:t>
+      </w:r>
+      <w:r>
+        <w:t xml:space="preserve">5M ou </w:t>
+      </w:r>
+      <w:r>
+        <w:t>–</w:t>
+      </w:r>
+    </w:p>
+    <w:p>
+      <w:pPr>
+        <w:ind w:left="1134" w:hanging="567"/>
+      </w:pPr>
+      <w:r>
+        <w:t>-</w:t>
+      </w:r>
+      <w:proofErr w:type="spellStart"/>
+      <w:r>
+        <w:t>mtime</w:t>
+      </w:r>
+      <w:proofErr w:type="spellEnd"/>
+      <w:r>
+        <w:t xml:space="preserve"> =&gt; cherche les fichiers qui ont été MAJ il y a – de x jours</w:t>
+      </w:r>
+    </w:p>
+    <w:p>
+      <w:pPr>
+        <w:ind w:left="1134" w:hanging="567"/>
+      </w:pPr>
+      <w:proofErr w:type="spellStart"/>
+      <w:r>
+        <w:t>find</w:t>
+      </w:r>
+      <w:proofErr w:type="spellEnd"/>
+      <w:r>
+        <w:t xml:space="preserve"> / -</w:t>
+      </w:r>
+      <w:proofErr w:type="spellStart"/>
+      <w:r>
+        <w:t>mtime</w:t>
+      </w:r>
+      <w:proofErr w:type="spellEnd"/>
+      <w:r>
+        <w:t xml:space="preserve"> -3 2&gt; /</w:t>
+      </w:r>
+      <w:proofErr w:type="spellStart"/>
+      <w:r>
+        <w:t>dev</w:t>
+      </w:r>
+      <w:proofErr w:type="spellEnd"/>
+      <w:r>
+        <w:t>/</w:t>
+      </w:r>
+      <w:proofErr w:type="spellStart"/>
+      <w:r>
+        <w:t>null</w:t>
+      </w:r>
+      <w:proofErr w:type="spellEnd"/>
+      <w:r>
+        <w:t xml:space="preserve"> =&gt; va afficher les fichiers MAJ il y a moins de 3 jours</w:t>
+      </w:r>
+    </w:p>
+    <w:p>
+      <w:pPr>
+        <w:ind w:left="1134" w:hanging="567"/>
+      </w:pPr>
+      <w:r>
+        <w:t>-</w:t>
+      </w:r>
+      <w:proofErr w:type="spellStart"/>
+      <w:r>
+        <w:t>newer</w:t>
+      </w:r>
+      <w:proofErr w:type="spellEnd"/>
+      <w:r>
+        <w:t xml:space="preserve"> =&gt; va chercher les fichiers qui sont plus récent qu’un autre fichier spécifié</w:t>
+      </w:r>
+    </w:p>
+    <w:p>
+      <w:pPr>
+        <w:ind w:left="1134" w:hanging="567"/>
+      </w:pPr>
+      <w:proofErr w:type="spellStart"/>
+      <w:r>
+        <w:t>find</w:t>
+      </w:r>
+      <w:proofErr w:type="spellEnd"/>
+      <w:r>
+        <w:t xml:space="preserve"> ~ -</w:t>
+      </w:r>
+      <w:proofErr w:type="spellStart"/>
+      <w:r>
+        <w:t>newer</w:t>
+      </w:r>
+      <w:proofErr w:type="spellEnd"/>
+      <w:r>
+        <w:t xml:space="preserve"> ~/Documents/toto 2&gt; /</w:t>
+      </w:r>
+      <w:proofErr w:type="spellStart"/>
+      <w:r>
+        <w:t>dev</w:t>
+      </w:r>
+      <w:proofErr w:type="spellEnd"/>
+      <w:r>
+        <w:t>/</w:t>
+      </w:r>
+      <w:proofErr w:type="spellStart"/>
+      <w:r>
+        <w:t>null</w:t>
+      </w:r>
+      <w:proofErr w:type="spellEnd"/>
+      <w:r>
+        <w:t xml:space="preserve"> =&gt; va recherche</w:t>
+      </w:r>
+      <w:r>
+        <w:t>r dans ~ les fichiers plus récent que toto</w:t>
+      </w:r>
+    </w:p>
+    <w:p>
+      <w:pPr>
+        <w:ind w:left="567" w:hanging="567"/>
+      </w:pPr>
+      <w:r>
+        <w:t>-</w:t>
+      </w:r>
+      <w:proofErr w:type="spellStart"/>
+      <w:r>
+        <w:t>delete</w:t>
+      </w:r>
+      <w:proofErr w:type="spellEnd"/>
+      <w:r>
+        <w:t xml:space="preserve"> =&gt; va effacer tous les fichiers trouvés via la commande </w:t>
+      </w:r>
+      <w:proofErr w:type="spellStart"/>
+      <w:r>
+        <w:t>find</w:t>
+      </w:r>
+      <w:proofErr w:type="spellEnd"/>
+    </w:p>
+    <w:p>
+      <w:pPr>
+        <w:ind w:left="567" w:hanging="567"/>
+      </w:pPr>
+      <w:r>
+        <w:t>-</w:t>
+      </w:r>
+      <w:proofErr w:type="spellStart"/>
+      <w:r>
+        <w:t>exec</w:t>
+      </w:r>
+      <w:proofErr w:type="spellEnd"/>
+      <w:r>
+        <w:t xml:space="preserve"> =&gt; va exécuter </w:t>
+      </w:r>
+      <w:r>
+        <w:t xml:space="preserve">tous les fichiers trouvés via la commande </w:t>
+      </w:r>
+      <w:proofErr w:type="spellStart"/>
+      <w:r>
+        <w:t>find</w:t>
+      </w:r>
+      <w:proofErr w:type="spellEnd"/>
+    </w:p>
+    <w:p>
+      <w:pPr>
+        <w:ind w:left="567" w:hanging="567"/>
+      </w:pPr>
+      <w:r>
+        <w:t>-ok =&gt; idem que -</w:t>
+      </w:r>
+      <w:proofErr w:type="spellStart"/>
+      <w:r>
+        <w:t>exec</w:t>
+      </w:r>
+      <w:proofErr w:type="spellEnd"/>
+      <w:r>
+        <w:t xml:space="preserve"> mais va demander l’autorisation avant d’exécuter</w:t>
       </w:r>
     </w:p>
     <w:p/>
     <w:p>
-      <w:r>
-        <w:t xml:space="preserve">si l’on a plusieurs dossier ou fichier qui ont plus ou moins la même syntaxe (genre toto, tata, titi) on peut utiliser le ‘joker’ =&gt; ? </w:t>
-      </w:r>
-    </w:p>
-    <w:p>
-      <w:proofErr w:type="spellStart"/>
-      <w:r>
-        <w:t>rm</w:t>
-      </w:r>
-      <w:proofErr w:type="spellEnd"/>
-      <w:r>
+      <w:proofErr w:type="spellStart"/>
+      <w:r>
+        <w:t>useradd</w:t>
+      </w:r>
+      <w:proofErr w:type="spellEnd"/>
+      <w:r>
+        <w:t xml:space="preserve"> =&gt; va ajouter un nouvel utilisateur</w:t>
+      </w:r>
+    </w:p>
+    <w:p>
+      <w:pPr>
+        <w:ind w:left="1134" w:hanging="567"/>
+      </w:pPr>
+      <w:r>
+        <w:t xml:space="preserve">-c 'Toto le </w:t>
+      </w:r>
+      <w:proofErr w:type="spellStart"/>
+      <w:r>
+        <w:t>héro</w:t>
+      </w:r>
+      <w:proofErr w:type="spellEnd"/>
+      <w:r>
+        <w:t>’ =&gt; défini le nom complet du nouvel utilisateur</w:t>
+      </w:r>
+    </w:p>
+    <w:p>
+      <w:pPr>
+        <w:ind w:left="1134" w:hanging="567"/>
+      </w:pPr>
+      <w:r>
+        <w:t xml:space="preserve">-g </w:t>
+      </w:r>
+      <w:proofErr w:type="spellStart"/>
+      <w:r>
+        <w:t>wheel</w:t>
+      </w:r>
+      <w:proofErr w:type="spellEnd"/>
+      <w:r>
+        <w:t xml:space="preserve"> =&gt; l’utilisateur ne sera que dans le groupe </w:t>
+      </w:r>
+      <w:proofErr w:type="spellStart"/>
+      <w:r>
+        <w:t>wheel</w:t>
+      </w:r>
+      <w:proofErr w:type="spellEnd"/>
+    </w:p>
+    <w:p>
+      <w:pPr>
+        <w:ind w:left="1134" w:hanging="567"/>
+      </w:pPr>
+      <w:r>
+        <w:t xml:space="preserve">-G </w:t>
+      </w:r>
+      <w:proofErr w:type="spellStart"/>
+      <w:r>
+        <w:t>wheel</w:t>
+      </w:r>
+      <w:proofErr w:type="spellEnd"/>
+      <w:r>
+        <w:t xml:space="preserve"> =&gt; l’utilisateur sera dans le groupe </w:t>
+      </w:r>
+      <w:proofErr w:type="spellStart"/>
+      <w:r>
+        <w:t>wheel</w:t>
+      </w:r>
+      <w:proofErr w:type="spellEnd"/>
+      <w:r>
+        <w:t xml:space="preserve"> ET dans le groupe qui porte son nom</w:t>
+      </w:r>
+    </w:p>
+    <w:p>
+      <w:pPr>
+        <w:ind w:left="1134" w:hanging="567"/>
+      </w:pPr>
+      <w:r>
+        <w:t>-m =&gt; crée le répertoire utilisateur</w:t>
+      </w:r>
+    </w:p>
+    <w:p>
+      <w:pPr>
+        <w:ind w:left="1134" w:hanging="567"/>
+      </w:pPr>
+      <w:r>
+        <w:t>-s /bin/</w:t>
+      </w:r>
+      <w:proofErr w:type="spellStart"/>
+      <w:r>
+        <w:t>fish</w:t>
+      </w:r>
+      <w:proofErr w:type="spellEnd"/>
+      <w:r>
+        <w:t xml:space="preserve"> =&gt; défini le </w:t>
+      </w:r>
+      <w:proofErr w:type="spellStart"/>
+      <w:r>
+        <w:t>shell</w:t>
+      </w:r>
+      <w:proofErr w:type="spellEnd"/>
+      <w:r>
+        <w:t xml:space="preserve"> par défaut de l’utilisateur</w:t>
+      </w:r>
+    </w:p>
+    <w:p>
+      <w:pPr>
+        <w:ind w:left="1134" w:hanging="567"/>
+      </w:pPr>
+      <w:r>
+        <w:t xml:space="preserve">-k </w:t>
+      </w:r>
+      <w:r>
+        <w:t>=&gt; permet de définir un ‘squelette’ supplémentaire dans le dossier ‘home‘ du nouvel utilisateur</w:t>
+      </w:r>
+    </w:p>
+    <w:p>
+      <w:pPr>
+        <w:ind w:left="1134" w:hanging="567"/>
+      </w:pPr>
+      <w:r>
+        <w:sym w:font="Wingdings" w:char="F0E8"/>
+      </w:r>
+      <w:r>
+        <w:t> !! ne pas inclure le nouveau mot de passe lors de la création du nouvel user (mot de passe en clair)</w:t>
+      </w:r>
+    </w:p>
+    <w:p>
+      <w:pPr>
+        <w:ind w:left="1134" w:hanging="567"/>
+        <w:rPr>
+          <w:lang w:val="en-US"/>
+        </w:rPr>
+      </w:pPr>
+      <w:proofErr w:type="spellStart"/>
+      <w:r>
+        <w:rPr>
+          <w:lang w:val="en-US"/>
+        </w:rPr>
+        <w:lastRenderedPageBreak/>
+        <w:t>sudo</w:t>
+      </w:r>
+      <w:proofErr w:type="spellEnd"/>
+      <w:r>
+        <w:rPr>
+          <w:lang w:val="en-US"/>
+        </w:rPr>
         <w:t xml:space="preserve"> </w:t>
       </w:r>
       <w:proofErr w:type="spellStart"/>
       <w:r>
-        <w:t>t?t</w:t>
-      </w:r>
-      <w:proofErr w:type="spellEnd"/>
-      <w:r>
-        <w:t>? -i =&gt; va supprimer (</w:t>
-      </w:r>
-      <w:proofErr w:type="spellStart"/>
-      <w:r>
-        <w:t>rm</w:t>
-      </w:r>
-      <w:proofErr w:type="spellEnd"/>
+        <w:rPr>
+          <w:lang w:val="en-US"/>
+        </w:rPr>
+        <w:t>useradd</w:t>
+      </w:r>
+      <w:proofErr w:type="spellEnd"/>
+      <w:r>
+        <w:rPr>
+          <w:lang w:val="en-US"/>
+        </w:rPr>
+        <w:t xml:space="preserve"> -c ‘Toto </w:t>
+      </w:r>
+      <w:proofErr w:type="spellStart"/>
+      <w:r>
+        <w:rPr>
+          <w:lang w:val="en-US"/>
+        </w:rPr>
+        <w:t>ce</w:t>
+      </w:r>
+      <w:proofErr w:type="spellEnd"/>
+      <w:r>
+        <w:rPr>
+          <w:lang w:val="en-US"/>
+        </w:rPr>
+        <w:t xml:space="preserve"> </w:t>
+      </w:r>
+      <w:proofErr w:type="spellStart"/>
+      <w:r>
+        <w:rPr>
+          <w:lang w:val="en-US"/>
+        </w:rPr>
+        <w:t>héro</w:t>
+      </w:r>
+      <w:proofErr w:type="spellEnd"/>
+      <w:r>
+        <w:rPr>
+          <w:lang w:val="en-US"/>
+        </w:rPr>
+        <w:t xml:space="preserve">’ </w:t>
+      </w:r>
+      <w:r>
+        <w:rPr>
+          <w:lang w:val="en-US"/>
+        </w:rPr>
+        <w:t>-m -k -s /bin/fish Toto</w:t>
+      </w:r>
+    </w:p>
+    <w:p>
+      <w:pPr>
+        <w:ind w:left="1134" w:hanging="567"/>
+        <w:rPr>
+          <w:lang w:val="en-US"/>
+        </w:rPr>
+      </w:pPr>
+    </w:p>
+    <w:p>
+      <w:proofErr w:type="spellStart"/>
+      <w:r>
+        <w:t>passwd</w:t>
+      </w:r>
+      <w:proofErr w:type="spellEnd"/>
+      <w:r>
+        <w:t xml:space="preserve"> =&gt; permet la gestion des mot</w:t>
+      </w:r>
+      <w:r>
+        <w:t xml:space="preserve"> de passe</w:t>
+      </w:r>
+    </w:p>
+    <w:p>
+      <w:pPr>
+        <w:ind w:left="1134" w:hanging="567"/>
+      </w:pPr>
+      <w:r>
+        <w:t xml:space="preserve">-e =&gt; va rendre le mot de passe directement non valide =&gt; va donc obliger l’utilisateur à changer son mot de passe lors de sa prochaine </w:t>
+      </w:r>
+      <w:proofErr w:type="spellStart"/>
+      <w:r>
+        <w:t>connection</w:t>
+      </w:r>
+      <w:proofErr w:type="spellEnd"/>
+    </w:p>
+    <w:p>
+      <w:pPr>
+        <w:ind w:left="1134" w:hanging="567"/>
+      </w:pPr>
+      <w:r>
+        <w:t>-n =&gt; défini le nombre minimum de jour entre 2 changement obligatoire de mot de passe</w:t>
+      </w:r>
+    </w:p>
+    <w:p>
+      <w:pPr>
+        <w:ind w:left="1134" w:hanging="567"/>
+      </w:pPr>
+      <w:r>
+        <w:t>-x =&gt; défini le nombre maximum de jour entre 2 changement obligatoire de mot de passe</w:t>
+      </w:r>
+    </w:p>
+    <w:p>
+      <w:pPr>
+        <w:ind w:left="1134" w:hanging="567"/>
+      </w:pPr>
+      <w:r>
+        <w:t xml:space="preserve">-l =&gt; </w:t>
+      </w:r>
+      <w:proofErr w:type="spellStart"/>
+      <w:r>
+        <w:t>verouille</w:t>
+      </w:r>
+      <w:proofErr w:type="spellEnd"/>
+      <w:r>
+        <w:t xml:space="preserve"> le mot de passe de l’utilisateur </w:t>
+      </w:r>
+    </w:p>
+    <w:p>
+      <w:pPr>
+        <w:ind w:left="1134" w:hanging="567"/>
+      </w:pPr>
+      <w:r>
+        <w:t>-u =&gt; déverrouille le mot de passe</w:t>
+      </w:r>
+    </w:p>
+    <w:p>
+      <w:pPr>
+        <w:ind w:left="1134" w:hanging="567"/>
+      </w:pPr>
+      <w:r>
+        <w:t>-d =&gt; rend le mot de passe vide =&gt; permet de se connecter sans mot de passe</w:t>
+      </w:r>
+    </w:p>
+    <w:p/>
+    <w:p>
+      <w:proofErr w:type="spellStart"/>
+      <w:r>
+        <w:t>usermod</w:t>
+      </w:r>
+      <w:proofErr w:type="spellEnd"/>
+      <w:r>
+        <w:t xml:space="preserve"> =&gt; permet la modification d’un utilisateur</w:t>
+      </w:r>
+    </w:p>
+    <w:p>
+      <w:pPr>
+        <w:ind w:left="1134" w:hanging="567"/>
+      </w:pPr>
+      <w:r>
+        <w:t>-a =&gt; va permettre d’ajouter l’utilisateur à un autre groupe (ne s’utilise qu’avec -G)</w:t>
+      </w:r>
+    </w:p>
+    <w:p>
+      <w:pPr>
+        <w:ind w:left="1134" w:hanging="567"/>
+        <w:rPr>
+          <w:lang w:val="en-US"/>
+        </w:rPr>
+      </w:pPr>
+      <w:proofErr w:type="spellStart"/>
+      <w:r>
+        <w:rPr>
+          <w:lang w:val="en-US"/>
+        </w:rPr>
+        <w:t>s</w:t>
+      </w:r>
+      <w:r>
+        <w:rPr>
+          <w:lang w:val="en-US"/>
+        </w:rPr>
+        <w:t>udo</w:t>
+      </w:r>
+      <w:proofErr w:type="spellEnd"/>
+      <w:r>
+        <w:rPr>
+          <w:lang w:val="en-US"/>
+        </w:rPr>
+        <w:t xml:space="preserve"> </w:t>
+      </w:r>
+      <w:proofErr w:type="spellStart"/>
+      <w:r>
+        <w:rPr>
+          <w:lang w:val="en-US"/>
+        </w:rPr>
+        <w:t>usermod</w:t>
+      </w:r>
+      <w:proofErr w:type="spellEnd"/>
+      <w:r>
+        <w:rPr>
+          <w:lang w:val="en-US"/>
+        </w:rPr>
+        <w:t xml:space="preserve"> -a -G wheel toto</w:t>
+      </w:r>
+    </w:p>
+    <w:p>
+      <w:pPr>
+        <w:ind w:left="1134" w:hanging="567"/>
+      </w:pPr>
+      <w:r>
+        <w:t>-g =&gt; change le groupe de l’utilisateur (le groupe doit exister)</w:t>
+      </w:r>
+    </w:p>
+    <w:p/>
+    <w:p>
+      <w:proofErr w:type="spellStart"/>
+      <w:r>
+        <w:t>groupadd</w:t>
+      </w:r>
+      <w:proofErr w:type="spellEnd"/>
+      <w:r>
+        <w:t xml:space="preserve"> =&gt; permet d’ajouter de nouveaux groupes</w:t>
+      </w:r>
+    </w:p>
+    <w:p/>
+    <w:p>
+      <w:proofErr w:type="spellStart"/>
+      <w:r>
+        <w:t>chown</w:t>
+      </w:r>
+      <w:proofErr w:type="spellEnd"/>
+      <w:r>
+        <w:t xml:space="preserve"> =&gt; permet de changer le propriétaire d’un groupe/d’un fichier</w:t>
+      </w:r>
+    </w:p>
+    <w:p>
+      <w:proofErr w:type="spellStart"/>
+      <w:r>
+        <w:t>chown</w:t>
+      </w:r>
+      <w:proofErr w:type="spellEnd"/>
+      <w:r>
+        <w:t xml:space="preserve"> </w:t>
+      </w:r>
+      <w:proofErr w:type="spellStart"/>
+      <w:r>
+        <w:t>root</w:t>
+      </w:r>
+      <w:proofErr w:type="spellEnd"/>
+      <w:r>
+        <w:t xml:space="preserve"> :staff /u =&gt; </w:t>
+      </w:r>
+      <w:proofErr w:type="spellStart"/>
+      <w:r>
+        <w:t>root</w:t>
+      </w:r>
+      <w:proofErr w:type="spellEnd"/>
+      <w:r>
+        <w:t xml:space="preserve"> devient</w:t>
+      </w:r>
+      <w:r>
+        <w:t xml:space="preserve"> le propriétaire </w:t>
+      </w:r>
+      <w:r>
+        <w:t>de /u et son groupe en staff</w:t>
+      </w:r>
+    </w:p>
+    <w:p/>
+    <w:p>
+      <w:r>
+        <w:t xml:space="preserve">chmod =&gt; </w:t>
+      </w:r>
+      <w:r>
+        <w:t>permet de changer les droits d’accès à un fichier</w:t>
+      </w:r>
+    </w:p>
+    <w:p>
+      <w:r>
+        <w:sym w:font="Wingdings" w:char="F0E8"/>
+      </w:r>
+      <w:r>
+        <w:sym w:font="Wingdings" w:char="F0E8"/>
+      </w:r>
+      <w:r>
+        <w:t xml:space="preserve">2 type d’utilisation </w:t>
+      </w:r>
+    </w:p>
+    <w:p>
+      <w:pPr>
+        <w:ind w:left="567"/>
+      </w:pPr>
+      <w:r>
+        <w:sym w:font="Wingdings" w:char="F0E8"/>
+      </w:r>
+      <w:r>
+        <w:t xml:space="preserve"> mode </w:t>
+      </w:r>
+      <w:proofErr w:type="spellStart"/>
+      <w:r>
+        <w:t>ugoa</w:t>
+      </w:r>
+      <w:proofErr w:type="spellEnd"/>
+      <w:r>
+        <w:t xml:space="preserve"> </w:t>
+      </w:r>
+    </w:p>
+    <w:p>
+      <w:pPr>
+        <w:ind w:left="567"/>
+      </w:pPr>
+      <w:r>
+        <w:t>(u)=&gt; propriétaire, (g)=&gt; group, (o)=&gt; autre utilisateur qui ne sont pas du groupe, (a) tous les autres</w:t>
+      </w:r>
+    </w:p>
+    <w:p>
+      <w:pPr>
+        <w:ind w:left="567"/>
+      </w:pPr>
+      <w:r>
+        <w:t>+ ajoute un droit // - retire un droit // = non modifié</w:t>
+      </w:r>
+    </w:p>
+    <w:p>
+      <w:pPr>
+        <w:ind w:left="567"/>
+      </w:pPr>
+      <w:r>
+        <w:t>(r)=&gt;lecture // (w)=&gt; écriture // (x)=&gt; exécute(ou recherche de fichier)</w:t>
+      </w:r>
+    </w:p>
+    <w:p>
+      <w:pPr>
+        <w:ind w:left="567" w:firstLine="567"/>
+        <w:rPr>
+          <w:lang w:val="nl-BE"/>
+        </w:rPr>
+      </w:pPr>
+      <w:r>
+        <w:rPr>
+          <w:lang w:val="nl-BE"/>
+        </w:rPr>
+        <w:t>c</w:t>
+      </w:r>
+      <w:r>
+        <w:rPr>
+          <w:lang w:val="nl-BE"/>
+        </w:rPr>
+        <w:t>hmod</w:t>
+      </w:r>
+      <w:r>
+        <w:rPr>
+          <w:lang w:val="nl-BE"/>
+        </w:rPr>
+        <w:t xml:space="preserve"> u-rx, g+w</w:t>
+      </w:r>
+      <w:r>
+        <w:rPr>
+          <w:lang w:val="nl-BE"/>
+        </w:rPr>
+        <w:t>, o= ~/Documents/toto/</w:t>
+      </w:r>
+    </w:p>
+    <w:p>
+      <w:pPr>
+        <w:ind w:left="567"/>
+        <w:rPr>
+          <w:lang w:val="nl-BE"/>
+        </w:rPr>
+      </w:pPr>
+      <w:r>
+        <w:rPr>
+          <w:lang w:val="nl-BE"/>
+        </w:rPr>
+        <w:sym w:font="Wingdings" w:char="F0E8"/>
+      </w:r>
+      <w:r>
+        <w:rPr>
+          <w:lang w:val="nl-BE"/>
+        </w:rPr>
+        <w:t xml:space="preserve"> mode octal</w:t>
+      </w:r>
+    </w:p>
+    <w:p>
+      <w:pPr>
+        <w:ind w:left="567"/>
+      </w:pPr>
+      <w:r>
+        <w:t>Donne des a</w:t>
+      </w:r>
+      <w:r>
+        <w:t>ccès via l’addition des bits 4, 2 et 1 (</w:t>
+      </w:r>
+      <w:r>
+        <w:t>valeur possible 0,1,2,3,4,5,6,7)</w:t>
+      </w:r>
+      <w:r>
+        <w:t xml:space="preserve"> </w:t>
+      </w:r>
+    </w:p>
+    <w:p>
+      <w:pPr>
+        <w:ind w:left="567"/>
+      </w:pPr>
+      <w:r>
+        <w:t xml:space="preserve">le </w:t>
+      </w:r>
+      <w:r>
+        <w:t>premier</w:t>
+      </w:r>
+      <w:r>
+        <w:t xml:space="preserve"> =&gt; modifie l’accès du propriétaire</w:t>
+      </w:r>
+    </w:p>
+    <w:p>
+      <w:pPr>
+        <w:ind w:left="567"/>
+      </w:pPr>
+      <w:r>
+        <w:t xml:space="preserve">le </w:t>
+      </w:r>
+      <w:r>
+        <w:t>deuxième</w:t>
+      </w:r>
       <w:r>
         <w:t xml:space="preserve"> =&gt; </w:t>
       </w:r>
-      <w:proofErr w:type="spellStart"/>
-      <w:r>
-        <w:t>remove</w:t>
-      </w:r>
-      <w:proofErr w:type="spellEnd"/>
-      <w:r>
-        <w:t>) le fichier/dossier ayant un t en premier et troisième caractère sur quatre et va demander l’autorisation avant chaque suppression ( -i ).</w:t>
-      </w:r>
-    </w:p>
-    <w:p/>
-    <w:p>
-      <w:proofErr w:type="spellStart"/>
-      <w:r>
-        <w:t>w</w:t>
-      </w:r>
-      <w:r>
-        <w:t>c</w:t>
-      </w:r>
-      <w:proofErr w:type="spellEnd"/>
-      <w:r>
-        <w:t xml:space="preserve"> compte le nombre de ligne, de mot et puis de caractère d’un fichier</w:t>
-      </w:r>
-    </w:p>
-    <w:p>
-      <w:proofErr w:type="spellStart"/>
-      <w:r>
-        <w:t>wc</w:t>
-      </w:r>
-      <w:proofErr w:type="spellEnd"/>
-      <w:r>
-        <w:t xml:space="preserve"> -l /var/log/pacman.log =&gt; va afficher uniquement le nombre de ligne</w:t>
+      <w:r>
+        <w:t xml:space="preserve">modifie l’accès </w:t>
+      </w:r>
+      <w:r>
+        <w:t>du groupe</w:t>
+      </w:r>
+    </w:p>
+    <w:p>
+      <w:pPr>
+        <w:ind w:left="567"/>
+      </w:pPr>
+      <w:r>
+        <w:t xml:space="preserve">le </w:t>
+      </w:r>
+      <w:r>
+        <w:t>troisième</w:t>
+      </w:r>
+      <w:r>
+        <w:t xml:space="preserve"> =&gt; modifie l’accès de tous les autres</w:t>
+      </w:r>
+    </w:p>
+    <w:p>
+      <w:pPr>
+        <w:ind w:left="1701" w:hanging="567"/>
+      </w:pPr>
+      <w:r>
+        <w:t>chmod 777 /home/toto =&gt; donne l’accès complet (lecture, écriture, exécute) à tout le monde =&gt; propriétaire, groupe et tous les autre</w:t>
+      </w:r>
+    </w:p>
+    <w:p>
+      <w:pPr>
+        <w:ind w:left="1701" w:hanging="567"/>
+      </w:pPr>
+      <w:r>
+        <w:t>chmod 707 /home/toto =&gt; donnes l’accès complet (</w:t>
+      </w:r>
+      <w:proofErr w:type="spellStart"/>
+      <w:r>
+        <w:t>r,w,x</w:t>
+      </w:r>
+      <w:proofErr w:type="spellEnd"/>
+      <w:r>
+        <w:t>) aux propriétaire et à tous les autres qui ne sont pas du groupe</w:t>
       </w:r>
     </w:p>
     <w:sectPr>
@@ -2072,12 +3628,13 @@
 <file path=word/numbering.xml><?xml version="1.0" encoding="utf-8"?>
 <w:numbering xmlns:wpc="http://schemas.microsoft.com/office/word/2010/wordprocessingCanvas" xmlns:cx="http://schemas.microsoft.com/office/drawing/2014/chartex" xmlns:cx1="http://schemas.microsoft.com/office/drawing/2015/9/8/chartex" xmlns:cx2="http://schemas.microsoft.com/office/drawing/2015/10/21/chartex" xmlns:cx3="http://schemas.microsoft.com/office/drawing/2016/5/9/chartex" xmlns:cx4="http://schemas.microsoft.com/office/drawing/2016/5/10/chartex" xmlns:cx5="http://schemas.microsoft.com/office/drawing/2016/5/11/chartex" xmlns:cx6="http://schemas.microsoft.com/office/drawing/2016/5/12/chartex" xmlns:cx7="http://schemas.microsoft.com/office/drawing/2016/5/13/chartex" xmlns:cx8="http://schemas.microsoft.com/office/drawing/2016/5/14/chartex" xmlns:mc="http://schemas.openxmlformats.org/markup-compatibility/2006" xmlns:aink="http://schemas.microsoft.com/office/drawing/2016/ink" xmlns:am3d="http://schemas.microsoft.com/office/drawing/2017/model3d" xmlns:o="urn:schemas-microsoft-com:office:office" xmlns:r="http://schemas.openxmlformats.org/officeDocument/2006/relationships" xmlns:m="http://schemas.openxmlformats.org/officeDocument/2006/math" xmlns:v="urn:schemas-microsoft-com:vml" xmlns:wp14="http://schemas.microsoft.com/office/word/2010/wordprocessingDrawing" xmlns:wp="http://schemas.openxmlformats.org/drawingml/2006/wordprocessingDrawing" xmlns:w10="urn:schemas-microsoft-com:office:word" xmlns:w="http://schemas.openxmlformats.org/wordprocessingml/2006/main" xmlns:w14="http://schemas.microsoft.com/office/word/2010/wordml" xmlns:w15="http://schemas.microsoft.com/office/word/2012/wordml" xmlns:w16cex="http://schemas.microsoft.com/office/word/2018/wordml/cex" xmlns:w16cid="http://schemas.microsoft.com/office/word/2016/wordml/cid" xmlns:w16="http://schemas.microsoft.com/office/word/2018/wordml" xmlns:w16se="http://schemas.microsoft.com/office/word/2015/wordml/symex" xmlns:wpg="http://schemas.microsoft.com/office/word/2010/wordprocessingGroup" xmlns:wpi="http://schemas.microsoft.com/office/word/2010/wordprocessingInk" xmlns:wne="http://schemas.microsoft.com/office/word/2006/wordml" xmlns:wps="http://schemas.microsoft.com/office/word/2010/wordprocessingShape" mc:Ignorable="w14 w15 w16se w16cid w16 w16cex wp14">
   <w:abstractNum w:abstractNumId="0" w15:restartNumberingAfterBreak="0">
-    <w:nsid w:val="3C7647E5"/>
+    <w:nsid w:val="19A47136"/>
     <w:multiLevelType w:val="hybridMultilevel"/>
-    <w:tmpl w:val="5BB81A52"/>
-    <w:lvl w:ilvl="0" w:tplc="294CB7B6">
+    <w:tmpl w:val="A8428D9A"/>
+    <w:lvl w:ilvl="0" w:tplc="7F963AF8">
+      <w:start w:val="2"/>
       <w:numFmt w:val="bullet"/>
-      <w:lvlText w:val=""/>
+      <w:lvlText w:val=""/>
       <w:lvlJc w:val="left"/>
       <w:pPr>
         <w:ind w:left="720" w:hanging="360"/>
@@ -2184,10 +3741,10 @@
     </w:lvl>
   </w:abstractNum>
   <w:abstractNum w:abstractNumId="1" w15:restartNumberingAfterBreak="0">
-    <w:nsid w:val="4AB5561D"/>
+    <w:nsid w:val="3C7647E5"/>
     <w:multiLevelType w:val="hybridMultilevel"/>
-    <w:tmpl w:val="59CA0508"/>
-    <w:lvl w:ilvl="0" w:tplc="68E0F9B0">
+    <w:tmpl w:val="5BB81A52"/>
+    <w:lvl w:ilvl="0" w:tplc="294CB7B6">
       <w:numFmt w:val="bullet"/>
       <w:lvlText w:val=""/>
       <w:lvlJc w:val="left"/>
@@ -2296,10 +3853,10 @@
     </w:lvl>
   </w:abstractNum>
   <w:abstractNum w:abstractNumId="2" w15:restartNumberingAfterBreak="0">
-    <w:nsid w:val="517F3922"/>
+    <w:nsid w:val="4AB5561D"/>
     <w:multiLevelType w:val="hybridMultilevel"/>
-    <w:tmpl w:val="3F2E3278"/>
-    <w:lvl w:ilvl="0" w:tplc="2A684F94">
+    <w:tmpl w:val="59CA0508"/>
+    <w:lvl w:ilvl="0" w:tplc="68E0F9B0">
       <w:numFmt w:val="bullet"/>
       <w:lvlText w:val=""/>
       <w:lvlJc w:val="left"/>
@@ -2408,10 +3965,10 @@
     </w:lvl>
   </w:abstractNum>
   <w:abstractNum w:abstractNumId="3" w15:restartNumberingAfterBreak="0">
-    <w:nsid w:val="776F3906"/>
+    <w:nsid w:val="517F3922"/>
     <w:multiLevelType w:val="hybridMultilevel"/>
-    <w:tmpl w:val="4972FE38"/>
-    <w:lvl w:ilvl="0" w:tplc="33E8BF02">
+    <w:tmpl w:val="3F2E3278"/>
+    <w:lvl w:ilvl="0" w:tplc="2A684F94">
       <w:numFmt w:val="bullet"/>
       <w:lvlText w:val=""/>
       <w:lvlJc w:val="left"/>
@@ -2519,17 +4076,132 @@
       </w:rPr>
     </w:lvl>
   </w:abstractNum>
+  <w:abstractNum w:abstractNumId="4" w15:restartNumberingAfterBreak="0">
+    <w:nsid w:val="776F3906"/>
+    <w:multiLevelType w:val="hybridMultilevel"/>
+    <w:tmpl w:val="4972FE38"/>
+    <w:lvl w:ilvl="0" w:tplc="33E8BF02">
+      <w:numFmt w:val="bullet"/>
+      <w:lvlText w:val=""/>
+      <w:lvlJc w:val="left"/>
+      <w:pPr>
+        <w:ind w:left="720" w:hanging="360"/>
+      </w:pPr>
+      <w:rPr>
+        <w:rFonts w:ascii="Wingdings" w:eastAsiaTheme="minorHAnsi" w:hAnsi="Wingdings" w:cstheme="minorBidi" w:hint="default"/>
+      </w:rPr>
+    </w:lvl>
+    <w:lvl w:ilvl="1" w:tplc="040C0003" w:tentative="1">
+      <w:start w:val="1"/>
+      <w:numFmt w:val="bullet"/>
+      <w:lvlText w:val="o"/>
+      <w:lvlJc w:val="left"/>
+      <w:pPr>
+        <w:ind w:left="1440" w:hanging="360"/>
+      </w:pPr>
+      <w:rPr>
+        <w:rFonts w:ascii="Courier New" w:hAnsi="Courier New" w:cs="Courier New" w:hint="default"/>
+      </w:rPr>
+    </w:lvl>
+    <w:lvl w:ilvl="2" w:tplc="040C0005" w:tentative="1">
+      <w:start w:val="1"/>
+      <w:numFmt w:val="bullet"/>
+      <w:lvlText w:val=""/>
+      <w:lvlJc w:val="left"/>
+      <w:pPr>
+        <w:ind w:left="2160" w:hanging="360"/>
+      </w:pPr>
+      <w:rPr>
+        <w:rFonts w:ascii="Wingdings" w:hAnsi="Wingdings" w:hint="default"/>
+      </w:rPr>
+    </w:lvl>
+    <w:lvl w:ilvl="3" w:tplc="040C0001" w:tentative="1">
+      <w:start w:val="1"/>
+      <w:numFmt w:val="bullet"/>
+      <w:lvlText w:val=""/>
+      <w:lvlJc w:val="left"/>
+      <w:pPr>
+        <w:ind w:left="2880" w:hanging="360"/>
+      </w:pPr>
+      <w:rPr>
+        <w:rFonts w:ascii="Symbol" w:hAnsi="Symbol" w:hint="default"/>
+      </w:rPr>
+    </w:lvl>
+    <w:lvl w:ilvl="4" w:tplc="040C0003" w:tentative="1">
+      <w:start w:val="1"/>
+      <w:numFmt w:val="bullet"/>
+      <w:lvlText w:val="o"/>
+      <w:lvlJc w:val="left"/>
+      <w:pPr>
+        <w:ind w:left="3600" w:hanging="360"/>
+      </w:pPr>
+      <w:rPr>
+        <w:rFonts w:ascii="Courier New" w:hAnsi="Courier New" w:cs="Courier New" w:hint="default"/>
+      </w:rPr>
+    </w:lvl>
+    <w:lvl w:ilvl="5" w:tplc="040C0005" w:tentative="1">
+      <w:start w:val="1"/>
+      <w:numFmt w:val="bullet"/>
+      <w:lvlText w:val=""/>
+      <w:lvlJc w:val="left"/>
+      <w:pPr>
+        <w:ind w:left="4320" w:hanging="360"/>
+      </w:pPr>
+      <w:rPr>
+        <w:rFonts w:ascii="Wingdings" w:hAnsi="Wingdings" w:hint="default"/>
+      </w:rPr>
+    </w:lvl>
+    <w:lvl w:ilvl="6" w:tplc="040C0001" w:tentative="1">
+      <w:start w:val="1"/>
+      <w:numFmt w:val="bullet"/>
+      <w:lvlText w:val=""/>
+      <w:lvlJc w:val="left"/>
+      <w:pPr>
+        <w:ind w:left="5040" w:hanging="360"/>
+      </w:pPr>
+      <w:rPr>
+        <w:rFonts w:ascii="Symbol" w:hAnsi="Symbol" w:hint="default"/>
+      </w:rPr>
+    </w:lvl>
+    <w:lvl w:ilvl="7" w:tplc="040C0003" w:tentative="1">
+      <w:start w:val="1"/>
+      <w:numFmt w:val="bullet"/>
+      <w:lvlText w:val="o"/>
+      <w:lvlJc w:val="left"/>
+      <w:pPr>
+        <w:ind w:left="5760" w:hanging="360"/>
+      </w:pPr>
+      <w:rPr>
+        <w:rFonts w:ascii="Courier New" w:hAnsi="Courier New" w:cs="Courier New" w:hint="default"/>
+      </w:rPr>
+    </w:lvl>
+    <w:lvl w:ilvl="8" w:tplc="040C0005" w:tentative="1">
+      <w:start w:val="1"/>
+      <w:numFmt w:val="bullet"/>
+      <w:lvlText w:val=""/>
+      <w:lvlJc w:val="left"/>
+      <w:pPr>
+        <w:ind w:left="6480" w:hanging="360"/>
+      </w:pPr>
+      <w:rPr>
+        <w:rFonts w:ascii="Wingdings" w:hAnsi="Wingdings" w:hint="default"/>
+      </w:rPr>
+    </w:lvl>
+  </w:abstractNum>
   <w:num w:numId="1">
-    <w:abstractNumId w:val="0"/>
+    <w:abstractNumId w:val="1"/>
   </w:num>
   <w:num w:numId="2">
+    <w:abstractNumId w:val="4"/>
+  </w:num>
+  <w:num w:numId="3">
     <w:abstractNumId w:val="3"/>
   </w:num>
-  <w:num w:numId="3">
+  <w:num w:numId="4">
     <w:abstractNumId w:val="2"/>
   </w:num>
-  <w:num w:numId="4">
-    <w:abstractNumId w:val="1"/>
+  <w:num w:numId="5">
+    <w:abstractNumId w:val="0"/>
   </w:num>
 </w:numbering>
 </file>

</xml_diff>